<commit_message>
still on the first lecture
</commit_message>
<xml_diff>
--- a/blt/vivado_boot_camp_phase_1/notes/day_1.docx
+++ b/blt/vivado_boot_camp_phase_1/notes/day_1.docx
@@ -147,7 +147,14 @@
         <w:ind w:firstLine="288"/>
       </w:pPr>
       <w:r>
-        <w:t>CLBs</w:t>
+        <w:rPr>
+          <w:b/>
+          <w:bCs/>
+        </w:rPr>
+        <w:t>CLB</w:t>
+      </w:r>
+      <w:r>
+        <w:t>s</w:t>
       </w:r>
       <w:r>
         <w:t>:</w:t>
@@ -177,7 +184,28 @@
       </w:pPr>
       <w:r>
         <w:tab/>
-        <w:t>CIB:</w:t>
+      </w:r>
+      <w:r>
+        <w:rPr>
+          <w:b/>
+          <w:bCs/>
+        </w:rPr>
+        <w:t>CIB</w:t>
+      </w:r>
+      <w:r>
+        <w:t>s</w:t>
+      </w:r>
+      <w:r>
+        <w:t xml:space="preserve"> (Configurable Interconnect Blocks</w:t>
+      </w:r>
+      <w:r>
+        <w:t>; Interconnect Fabric</w:t>
+      </w:r>
+      <w:r>
+        <w:t>)</w:t>
+      </w:r>
+      <w:r>
+        <w:t>.</w:t>
       </w:r>
     </w:p>
     <w:p>
@@ -218,7 +246,14 @@
         <w:ind w:left="288" w:firstLine="288"/>
       </w:pPr>
       <w:r>
-        <w:t>LUTs</w:t>
+        <w:rPr>
+          <w:b/>
+          <w:bCs/>
+        </w:rPr>
+        <w:t>LUT</w:t>
+      </w:r>
+      <w:r>
+        <w:t>s</w:t>
       </w:r>
     </w:p>
     <w:p>
@@ -227,7 +262,21 @@
         <w:ind w:left="288" w:firstLine="288"/>
       </w:pPr>
       <w:r>
-        <w:t>Distributed RAM</w:t>
+        <w:rPr>
+          <w:b/>
+          <w:bCs/>
+        </w:rPr>
+        <w:t>Distributed</w:t>
+      </w:r>
+      <w:r>
+        <w:t xml:space="preserve"> </w:t>
+      </w:r>
+      <w:r>
+        <w:rPr>
+          <w:b/>
+          <w:bCs/>
+        </w:rPr>
+        <w:t>RAM</w:t>
       </w:r>
     </w:p>
     <w:p>
@@ -236,7 +285,24 @@
         <w:ind w:left="288" w:firstLine="288"/>
       </w:pPr>
       <w:r>
-        <w:t xml:space="preserve">Block RAM, </w:t>
+        <w:rPr>
+          <w:b/>
+          <w:bCs/>
+        </w:rPr>
+        <w:t>B</w:t>
+      </w:r>
+      <w:r>
+        <w:t xml:space="preserve">lock </w:t>
+      </w:r>
+      <w:r>
+        <w:rPr>
+          <w:b/>
+          <w:bCs/>
+        </w:rPr>
+        <w:t>RAM</w:t>
+      </w:r>
+      <w:r>
+        <w:t xml:space="preserve">, </w:t>
       </w:r>
     </w:p>
     <w:p>
@@ -246,6 +312,10 @@
       </w:pPr>
       <w:proofErr w:type="spellStart"/>
       <w:r>
+        <w:rPr>
+          <w:b/>
+          <w:bCs/>
+        </w:rPr>
         <w:t>UltraRAM</w:t>
       </w:r>
       <w:proofErr w:type="spellEnd"/>
@@ -258,6 +328,7 @@
         </w:rPr>
         <w:t>288Kb SRAM</w:t>
       </w:r>
+      <w:proofErr w:type="gramStart"/>
       <w:r>
         <w:rPr>
           <w:rFonts w:ascii="Calibri" w:hAnsi="Calibri" w:cs="Calibri"/>
@@ -273,6 +344,7 @@
         </w:rPr>
         <w:t>???</w:t>
       </w:r>
+      <w:proofErr w:type="gramEnd"/>
     </w:p>
     <w:p>
       <w:pPr>
@@ -280,7 +352,11 @@
         <w:ind w:left="288" w:firstLine="288"/>
       </w:pPr>
       <w:r>
-        <w:t xml:space="preserve">High Bandwidth memory (HBM) </w:t>
+        <w:t>High Bandwidth memory (HBM</w:t>
+      </w:r>
+      <w:proofErr w:type="gramStart"/>
+      <w:r>
+        <w:t xml:space="preserve">) </w:t>
       </w:r>
       <w:r>
         <w:rPr>
@@ -288,6 +364,7 @@
         </w:rPr>
         <w:t>???</w:t>
       </w:r>
+      <w:proofErr w:type="gramEnd"/>
     </w:p>
     <w:p>
       <w:pPr>
@@ -1720,7 +1797,15 @@
         <w:t>Asynchronous</w:t>
       </w:r>
       <w:r>
-        <w:t>: don’t share the same clock source</w:t>
+        <w:t xml:space="preserve">: </w:t>
+      </w:r>
+      <w:proofErr w:type="gramStart"/>
+      <w:r>
+        <w:t>don’t</w:t>
+      </w:r>
+      <w:proofErr w:type="gramEnd"/>
+      <w:r>
+        <w:t xml:space="preserve"> share the same clock source</w:t>
       </w:r>
       <w:r>
         <w:t xml:space="preserve"> (</w:t>
@@ -2088,8 +2173,13 @@
       </w:r>
       <w:r>
         <w:tab/>
-        <w:t>Has carry logic built-in.</w:t>
-      </w:r>
+        <w:t xml:space="preserve">Has carry logic </w:t>
+      </w:r>
+      <w:proofErr w:type="gramStart"/>
+      <w:r>
+        <w:t>built-in.</w:t>
+      </w:r>
+      <w:proofErr w:type="gramEnd"/>
     </w:p>
     <w:p>
       <w:pPr>
@@ -2266,8 +2356,16 @@
         <w:spacing w:after="0"/>
       </w:pPr>
       <w:r>
+        <w:rPr>
+          <w:b/>
+          <w:bCs/>
+          <w:u w:val="single"/>
+        </w:rPr>
         <w:t>Memory</w:t>
       </w:r>
+      <w:r>
+        <w:t>:</w:t>
+      </w:r>
     </w:p>
     <w:p>
       <w:pPr>
@@ -2284,13 +2382,19 @@
         <w:t>Distributed RAM</w:t>
       </w:r>
       <w:r>
-        <w:t xml:space="preserve"> (</w:t>
+        <w:t xml:space="preserve"> </w:t>
+      </w:r>
+      <w:r>
+        <w:t xml:space="preserve">- </w:t>
       </w:r>
       <w:r>
         <w:t xml:space="preserve">derived from LUTs of </w:t>
       </w:r>
       <w:r>
-        <w:t>Slices)</w:t>
+        <w:t>Slices</w:t>
+      </w:r>
+      <w:r>
+        <w:t>.</w:t>
       </w:r>
     </w:p>
     <w:p>
@@ -2311,6 +2415,104 @@
         </w:rPr>
         <w:t>Block RAM</w:t>
       </w:r>
+      <w:r>
+        <w:rPr>
+          <w:b/>
+          <w:bCs/>
+        </w:rPr>
+        <w:t>:</w:t>
+      </w:r>
+    </w:p>
+    <w:p>
+      <w:pPr>
+        <w:spacing w:after="0"/>
+        <w:rPr>
+          <w:b/>
+          <w:bCs/>
+        </w:rPr>
+      </w:pPr>
+      <w:r>
+        <w:rPr>
+          <w:b/>
+          <w:bCs/>
+        </w:rPr>
+        <w:tab/>
+      </w:r>
+      <w:r>
+        <w:rPr>
+          <w:b/>
+          <w:bCs/>
+        </w:rPr>
+        <w:tab/>
+      </w:r>
+      <w:r>
+        <w:rPr>
+          <w:b/>
+          <w:bCs/>
+          <w:noProof/>
+        </w:rPr>
+        <w:drawing>
+          <wp:inline distT="0" distB="0" distL="0" distR="0" wp14:anchorId="5242E77A" wp14:editId="060ACC62">
+            <wp:extent cx="2247900" cy="2519664"/>
+            <wp:effectExtent l="76200" t="76200" r="133350" b="128905"/>
+            <wp:docPr id="11" name="Picture 11"/>
+            <wp:cNvGraphicFramePr>
+              <a:graphicFrameLocks xmlns:a="http://schemas.openxmlformats.org/drawingml/2006/main" noChangeAspect="1"/>
+            </wp:cNvGraphicFramePr>
+            <a:graphic xmlns:a="http://schemas.openxmlformats.org/drawingml/2006/main">
+              <a:graphicData uri="http://schemas.openxmlformats.org/drawingml/2006/picture">
+                <pic:pic xmlns:pic="http://schemas.openxmlformats.org/drawingml/2006/picture">
+                  <pic:nvPicPr>
+                    <pic:cNvPr id="0" name="Picture 11"/>
+                    <pic:cNvPicPr>
+                      <a:picLocks noChangeAspect="1" noChangeArrowheads="1"/>
+                    </pic:cNvPicPr>
+                  </pic:nvPicPr>
+                  <pic:blipFill rotWithShape="1">
+                    <a:blip r:embed="rId10">
+                      <a:extLst>
+                        <a:ext uri="{28A0092B-C50C-407E-A947-70E740481C1C}">
+                          <a14:useLocalDpi xmlns:a14="http://schemas.microsoft.com/office/drawing/2010/main" val="0"/>
+                        </a:ext>
+                      </a:extLst>
+                    </a:blip>
+                    <a:srcRect l="59532" t="19473" b="20031"/>
+                    <a:stretch/>
+                  </pic:blipFill>
+                  <pic:spPr bwMode="auto">
+                    <a:xfrm>
+                      <a:off x="0" y="0"/>
+                      <a:ext cx="2254718" cy="2527306"/>
+                    </a:xfrm>
+                    <a:prstGeom prst="rect">
+                      <a:avLst/>
+                    </a:prstGeom>
+                    <a:ln w="38100" cap="sq">
+                      <a:solidFill>
+                        <a:srgbClr val="000000"/>
+                      </a:solidFill>
+                      <a:prstDash val="solid"/>
+                      <a:miter lim="800000"/>
+                    </a:ln>
+                    <a:effectLst>
+                      <a:outerShdw blurRad="50800" dist="38100" dir="2700000" algn="tl" rotWithShape="0">
+                        <a:srgbClr val="000000">
+                          <a:alpha val="43000"/>
+                        </a:srgbClr>
+                      </a:outerShdw>
+                    </a:effectLst>
+                    <a:extLst>
+                      <a:ext uri="{53640926-AAD7-44D8-BBD7-CCE9431645EC}">
+                        <a14:shadowObscured xmlns:a14="http://schemas.microsoft.com/office/drawing/2010/main"/>
+                      </a:ext>
+                    </a:extLst>
+                  </pic:spPr>
+                </pic:pic>
+              </a:graphicData>
+            </a:graphic>
+          </wp:inline>
+        </w:drawing>
+      </w:r>
     </w:p>
     <w:p>
       <w:pPr>
@@ -2356,7 +2558,129 @@
         <w:tab/>
       </w:r>
       <w:r>
-        <w:t xml:space="preserve">Can be a </w:t>
+        <w:t>Can be size configured as</w:t>
+      </w:r>
+      <w:r>
+        <w:t xml:space="preserve"> </w:t>
+      </w:r>
+      <w:r>
+        <w:rPr>
+          <w:b/>
+          <w:bCs/>
+        </w:rPr>
+        <w:t>simple dual-port</w:t>
+      </w:r>
+      <w:r>
+        <w:t xml:space="preserve"> RAM or </w:t>
+      </w:r>
+      <w:r>
+        <w:rPr>
+          <w:b/>
+          <w:bCs/>
+        </w:rPr>
+        <w:t>true</w:t>
+      </w:r>
+      <w:r>
+        <w:t xml:space="preserve"> </w:t>
+      </w:r>
+      <w:r>
+        <w:rPr>
+          <w:b/>
+          <w:bCs/>
+        </w:rPr>
+        <w:t>dual-port</w:t>
+      </w:r>
+      <w:r>
+        <w:t xml:space="preserve"> RAM.</w:t>
+      </w:r>
+    </w:p>
+    <w:p>
+      <w:pPr>
+        <w:spacing w:after="0"/>
+      </w:pPr>
+      <w:r>
+        <w:tab/>
+      </w:r>
+      <w:r>
+        <w:tab/>
+        <w:t xml:space="preserve">Includes </w:t>
+      </w:r>
+      <w:r>
+        <w:t xml:space="preserve">hardened </w:t>
+      </w:r>
+      <w:r>
+        <w:t>built-in FIFO logic implementation.</w:t>
+      </w:r>
+    </w:p>
+    <w:p>
+      <w:pPr>
+        <w:spacing w:after="0"/>
+      </w:pPr>
+      <w:r>
+        <w:tab/>
+      </w:r>
+      <w:r>
+        <w:tab/>
+      </w:r>
+      <w:r>
+        <w:t xml:space="preserve">Includes hardened Built-in </w:t>
+      </w:r>
+      <w:r>
+        <w:rPr>
+          <w:b/>
+          <w:bCs/>
+        </w:rPr>
+        <w:t>ECC</w:t>
+      </w:r>
+      <w:r>
+        <w:t xml:space="preserve"> for 64-bit error correction coding per</w:t>
+      </w:r>
+      <w:r>
+        <w:t xml:space="preserve"> each</w:t>
+      </w:r>
+      <w:r>
+        <w:t xml:space="preserve"> 36Kb block.</w:t>
+      </w:r>
+    </w:p>
+    <w:p>
+      <w:pPr>
+        <w:spacing w:after="0"/>
+      </w:pPr>
+      <w:r>
+        <w:tab/>
+      </w:r>
+      <w:r>
+        <w:tab/>
+      </w:r>
+      <w:r>
+        <w:tab/>
+      </w:r>
+      <w:r>
+        <w:rPr>
+          <w:b/>
+          <w:bCs/>
+        </w:rPr>
+        <w:t>Single</w:t>
+      </w:r>
+      <w:r>
+        <w:t xml:space="preserve"> </w:t>
+      </w:r>
+      <w:r>
+        <w:rPr>
+          <w:b/>
+          <w:bCs/>
+        </w:rPr>
+        <w:t>bit</w:t>
+      </w:r>
+      <w:r>
+        <w:t xml:space="preserve"> </w:t>
+      </w:r>
+      <w:r>
+        <w:rPr>
+          <w:b/>
+          <w:bCs/>
+        </w:rPr>
+        <w:t>detection + correction</w:t>
       </w:r>
     </w:p>
     <w:p>
@@ -2365,9 +2689,17 @@
         <w:ind w:left="576" w:firstLine="288"/>
       </w:pPr>
       <w:r>
-        <w:t>Single 36Kb</w:t>
-      </w:r>
-      <w:r>
+        <w:rPr>
+          <w:b/>
+          <w:bCs/>
+        </w:rPr>
+        <w:t>Multi</w:t>
+      </w:r>
+      <w:r>
+        <w:rPr>
+          <w:b/>
+          <w:bCs/>
+        </w:rPr>
         <w:t xml:space="preserve"> </w:t>
       </w:r>
       <w:r>
@@ -2375,73 +2707,1516 @@
           <w:b/>
           <w:bCs/>
         </w:rPr>
+        <w:t>bit</w:t>
+      </w:r>
+      <w:r>
+        <w:t xml:space="preserve"> </w:t>
+      </w:r>
+      <w:r>
+        <w:rPr>
+          <w:b/>
+          <w:bCs/>
+        </w:rPr>
+        <w:t>detection</w:t>
+      </w:r>
+      <w:r>
+        <w:t>.</w:t>
+      </w:r>
+    </w:p>
+    <w:p>
+      <w:pPr>
+        <w:spacing w:after="0"/>
+      </w:pPr>
+      <w:r>
+        <w:tab/>
+      </w:r>
+      <w:r>
+        <w:tab/>
+      </w:r>
+      <w:r>
+        <w:t>Can be</w:t>
+      </w:r>
+      <w:r>
+        <w:t xml:space="preserve"> </w:t>
+      </w:r>
+      <w:r>
+        <w:t xml:space="preserve">size </w:t>
+      </w:r>
+      <w:r>
+        <w:t>configured as</w:t>
+      </w:r>
+      <w:r>
+        <w:t xml:space="preserve"> a </w:t>
+      </w:r>
+      <w:r>
+        <w:rPr>
+          <w:b/>
+          <w:bCs/>
+        </w:rPr>
+        <w:t xml:space="preserve">Single </w:t>
+      </w:r>
+      <w:r>
+        <w:rPr>
+          <w:b/>
+          <w:bCs/>
+          <w:highlight w:val="green"/>
+        </w:rPr>
+        <w:t>36Kb</w:t>
+      </w:r>
+      <w:r>
+        <w:t xml:space="preserve"> </w:t>
+      </w:r>
+      <w:r>
+        <w:rPr>
+          <w:b/>
+          <w:bCs/>
+        </w:rPr>
         <w:t>RAM</w:t>
       </w:r>
       <w:r>
+        <w:rPr>
+          <w:b/>
+          <w:bCs/>
+        </w:rPr>
+        <w:t>,</w:t>
+      </w:r>
+      <w:r>
+        <w:t xml:space="preserve"> or </w:t>
+      </w:r>
+      <w:r>
+        <w:rPr>
+          <w:b/>
+          <w:bCs/>
+        </w:rPr>
+        <w:t xml:space="preserve">Two </w:t>
+      </w:r>
+      <w:r>
+        <w:rPr>
+          <w:b/>
+          <w:bCs/>
+          <w:highlight w:val="green"/>
+        </w:rPr>
+        <w:t>18Kb</w:t>
+      </w:r>
+      <w:r>
+        <w:t xml:space="preserve"> where one is </w:t>
+      </w:r>
+      <w:r>
+        <w:rPr>
+          <w:b/>
+          <w:bCs/>
+        </w:rPr>
+        <w:t>RAM</w:t>
+      </w:r>
+      <w:r>
+        <w:t xml:space="preserve"> and the other one is either </w:t>
+      </w:r>
+      <w:r>
+        <w:rPr>
+          <w:b/>
+          <w:bCs/>
+        </w:rPr>
+        <w:t>RAM</w:t>
+      </w:r>
+      <w:r>
+        <w:t xml:space="preserve"> or </w:t>
+      </w:r>
+      <w:r>
+        <w:rPr>
+          <w:b/>
+          <w:bCs/>
+        </w:rPr>
+        <w:t>FIFO</w:t>
+      </w:r>
+      <w:r>
         <w:t>.</w:t>
       </w:r>
     </w:p>
     <w:p>
       <w:pPr>
         <w:spacing w:after="0"/>
-        <w:ind w:left="864"/>
-      </w:pPr>
-      <w:r>
-        <w:t xml:space="preserve">Two </w:t>
-      </w:r>
-      <w:r>
-        <w:t xml:space="preserve">18Kb where one is </w:t>
-      </w:r>
-      <w:r>
-        <w:rPr>
-          <w:b/>
-          <w:bCs/>
-        </w:rPr>
-        <w:t>RAM</w:t>
-      </w:r>
-      <w:r>
-        <w:t xml:space="preserve"> and the other one is either </w:t>
-      </w:r>
-      <w:r>
-        <w:rPr>
-          <w:b/>
-          <w:bCs/>
-        </w:rPr>
-        <w:t>RAM</w:t>
-      </w:r>
-      <w:r>
-        <w:t xml:space="preserve"> or </w:t>
-      </w:r>
-      <w:r>
-        <w:rPr>
-          <w:b/>
-          <w:bCs/>
-        </w:rPr>
-        <w:t>FIFO</w:t>
-      </w:r>
-      <w:r>
-        <w:t xml:space="preserve">. </w:t>
-      </w:r>
-    </w:p>
-    <w:p>
-      <w:pPr>
-        <w:spacing w:after="0"/>
-      </w:pPr>
-    </w:p>
-    <w:p>
-      <w:pPr>
-        <w:spacing w:after="0"/>
-      </w:pPr>
-    </w:p>
-    <w:p>
-      <w:pPr>
-        <w:spacing w:after="0"/>
-      </w:pPr>
-    </w:p>
-    <w:p>
-      <w:pPr>
-        <w:spacing w:after="0"/>
-      </w:pPr>
+      </w:pPr>
+      <w:r>
+        <w:tab/>
+      </w:r>
+      <w:r>
+        <w:tab/>
+        <w:t>Each adj</w:t>
+      </w:r>
+      <w:r>
+        <w:t xml:space="preserve">acent </w:t>
+      </w:r>
+      <w:r>
+        <w:t xml:space="preserve">36Kb block contains a dedicated cascade logic to </w:t>
+      </w:r>
+    </w:p>
+    <w:p>
+      <w:pPr>
+        <w:spacing w:after="0"/>
+      </w:pPr>
+    </w:p>
+    <w:p>
+      <w:pPr>
+        <w:spacing w:after="0"/>
+      </w:pPr>
+      <w:r>
+        <w:rPr>
+          <w:b/>
+          <w:bCs/>
+          <w:u w:val="single"/>
+        </w:rPr>
+        <w:t>IO Blocks</w:t>
+      </w:r>
+      <w:r>
+        <w:t>:</w:t>
+      </w:r>
+    </w:p>
+    <w:p>
+      <w:pPr>
+        <w:spacing w:after="0"/>
+      </w:pPr>
+      <w:r>
+        <w:tab/>
+      </w:r>
+      <w:r>
+        <w:rPr>
+          <w:noProof/>
+        </w:rPr>
+        <w:drawing>
+          <wp:inline distT="0" distB="0" distL="0" distR="0" wp14:anchorId="2503BD99" wp14:editId="7341236C">
+            <wp:extent cx="2375949" cy="2385392"/>
+            <wp:effectExtent l="76200" t="76200" r="139065" b="129540"/>
+            <wp:docPr id="12" name="Picture 12"/>
+            <wp:cNvGraphicFramePr>
+              <a:graphicFrameLocks xmlns:a="http://schemas.openxmlformats.org/drawingml/2006/main" noChangeAspect="1"/>
+            </wp:cNvGraphicFramePr>
+            <a:graphic xmlns:a="http://schemas.openxmlformats.org/drawingml/2006/main">
+              <a:graphicData uri="http://schemas.openxmlformats.org/drawingml/2006/picture">
+                <pic:pic xmlns:pic="http://schemas.openxmlformats.org/drawingml/2006/picture">
+                  <pic:nvPicPr>
+                    <pic:cNvPr id="0" name="Picture 12"/>
+                    <pic:cNvPicPr>
+                      <a:picLocks noChangeAspect="1" noChangeArrowheads="1"/>
+                    </pic:cNvPicPr>
+                  </pic:nvPicPr>
+                  <pic:blipFill rotWithShape="1">
+                    <a:blip r:embed="rId11">
+                      <a:extLst>
+                        <a:ext uri="{28A0092B-C50C-407E-A947-70E740481C1C}">
+                          <a14:useLocalDpi xmlns:a14="http://schemas.microsoft.com/office/drawing/2010/main" val="0"/>
+                        </a:ext>
+                      </a:extLst>
+                    </a:blip>
+                    <a:srcRect l="55830" t="26560" b="14298"/>
+                    <a:stretch/>
+                  </pic:blipFill>
+                  <pic:spPr bwMode="auto">
+                    <a:xfrm>
+                      <a:off x="0" y="0"/>
+                      <a:ext cx="2388289" cy="2397781"/>
+                    </a:xfrm>
+                    <a:prstGeom prst="rect">
+                      <a:avLst/>
+                    </a:prstGeom>
+                    <a:ln w="38100" cap="sq">
+                      <a:solidFill>
+                        <a:srgbClr val="000000"/>
+                      </a:solidFill>
+                      <a:prstDash val="solid"/>
+                      <a:miter lim="800000"/>
+                    </a:ln>
+                    <a:effectLst>
+                      <a:outerShdw blurRad="50800" dist="38100" dir="2700000" algn="tl" rotWithShape="0">
+                        <a:srgbClr val="000000">
+                          <a:alpha val="43000"/>
+                        </a:srgbClr>
+                      </a:outerShdw>
+                    </a:effectLst>
+                    <a:extLst>
+                      <a:ext uri="{53640926-AAD7-44D8-BBD7-CCE9431645EC}">
+                        <a14:shadowObscured xmlns:a14="http://schemas.microsoft.com/office/drawing/2010/main"/>
+                      </a:ext>
+                    </a:extLst>
+                  </pic:spPr>
+                </pic:pic>
+              </a:graphicData>
+            </a:graphic>
+          </wp:inline>
+        </w:drawing>
+      </w:r>
+    </w:p>
+    <w:p>
+      <w:pPr>
+        <w:spacing w:after="0"/>
+      </w:pPr>
+      <w:r>
+        <w:tab/>
+      </w:r>
+      <w:r>
+        <w:t>Two types:</w:t>
+      </w:r>
+    </w:p>
+    <w:p>
+      <w:pPr>
+        <w:spacing w:after="0"/>
+      </w:pPr>
+      <w:r>
+        <w:tab/>
+      </w:r>
+      <w:r>
+        <w:tab/>
+      </w:r>
+      <w:r>
+        <w:rPr>
+          <w:noProof/>
+        </w:rPr>
+        <w:drawing>
+          <wp:inline distT="0" distB="0" distL="0" distR="0" wp14:anchorId="6DEDA8D3" wp14:editId="0906E202">
+            <wp:extent cx="3506525" cy="929705"/>
+            <wp:effectExtent l="0" t="0" r="0" b="3810"/>
+            <wp:docPr id="13" name="Picture 13"/>
+            <wp:cNvGraphicFramePr>
+              <a:graphicFrameLocks xmlns:a="http://schemas.openxmlformats.org/drawingml/2006/main" noChangeAspect="1"/>
+            </wp:cNvGraphicFramePr>
+            <a:graphic xmlns:a="http://schemas.openxmlformats.org/drawingml/2006/main">
+              <a:graphicData uri="http://schemas.openxmlformats.org/drawingml/2006/picture">
+                <pic:pic xmlns:pic="http://schemas.openxmlformats.org/drawingml/2006/picture">
+                  <pic:nvPicPr>
+                    <pic:cNvPr id="0" name="Picture 13"/>
+                    <pic:cNvPicPr>
+                      <a:picLocks noChangeAspect="1" noChangeArrowheads="1"/>
+                    </pic:cNvPicPr>
+                  </pic:nvPicPr>
+                  <pic:blipFill rotWithShape="1">
+                    <a:blip r:embed="rId12">
+                      <a:extLst>
+                        <a:ext uri="{28A0092B-C50C-407E-A947-70E740481C1C}">
+                          <a14:useLocalDpi xmlns:a14="http://schemas.microsoft.com/office/drawing/2010/main" val="0"/>
+                        </a:ext>
+                      </a:extLst>
+                    </a:blip>
+                    <a:srcRect l="7149" t="51985" r="5860" b="17256"/>
+                    <a:stretch/>
+                  </pic:blipFill>
+                  <pic:spPr bwMode="auto">
+                    <a:xfrm>
+                      <a:off x="0" y="0"/>
+                      <a:ext cx="3548054" cy="940716"/>
+                    </a:xfrm>
+                    <a:prstGeom prst="rect">
+                      <a:avLst/>
+                    </a:prstGeom>
+                    <a:noFill/>
+                    <a:ln>
+                      <a:noFill/>
+                    </a:ln>
+                    <a:extLst>
+                      <a:ext uri="{53640926-AAD7-44D8-BBD7-CCE9431645EC}">
+                        <a14:shadowObscured xmlns:a14="http://schemas.microsoft.com/office/drawing/2010/main"/>
+                      </a:ext>
+                    </a:extLst>
+                  </pic:spPr>
+                </pic:pic>
+              </a:graphicData>
+            </a:graphic>
+          </wp:inline>
+        </w:drawing>
+      </w:r>
+    </w:p>
+    <w:p>
+      <w:pPr>
+        <w:spacing w:after="0"/>
+      </w:pPr>
+      <w:r>
+        <w:tab/>
+      </w:r>
+      <w:r>
+        <w:tab/>
+      </w:r>
+      <w:r>
+        <w:rPr>
+          <w:b/>
+          <w:bCs/>
+        </w:rPr>
+        <w:t>HR (</w:t>
+      </w:r>
+      <w:r>
+        <w:rPr>
+          <w:b/>
+          <w:bCs/>
+        </w:rPr>
+        <w:t>High</w:t>
+      </w:r>
+      <w:r>
+        <w:t xml:space="preserve"> </w:t>
+      </w:r>
+      <w:r>
+        <w:rPr>
+          <w:b/>
+          <w:bCs/>
+        </w:rPr>
+        <w:t>Range</w:t>
+      </w:r>
+      <w:r>
+        <w:rPr>
+          <w:b/>
+          <w:bCs/>
+        </w:rPr>
+        <w:t>)</w:t>
+      </w:r>
+      <w:r>
+        <w:t xml:space="preserve"> </w:t>
+      </w:r>
+      <w:r>
+        <w:rPr>
+          <w:b/>
+          <w:bCs/>
+        </w:rPr>
+        <w:t>IO</w:t>
+      </w:r>
+      <w:r>
+        <w:t>: supports vo</w:t>
+      </w:r>
+      <w:r>
+        <w:t>l</w:t>
+      </w:r>
+      <w:r>
+        <w:t>tage</w:t>
+      </w:r>
+      <w:r>
+        <w:t>s</w:t>
+      </w:r>
+      <w:r>
+        <w:t xml:space="preserve"> up to </w:t>
+      </w:r>
+      <w:r>
+        <w:rPr>
+          <w:b/>
+          <w:bCs/>
+        </w:rPr>
+        <w:t>3.3V</w:t>
+      </w:r>
+    </w:p>
+    <w:p>
+      <w:pPr>
+        <w:spacing w:after="0"/>
+      </w:pPr>
+      <w:r>
+        <w:tab/>
+      </w:r>
+      <w:r>
+        <w:tab/>
+      </w:r>
+      <w:r>
+        <w:rPr>
+          <w:b/>
+          <w:bCs/>
+        </w:rPr>
+        <w:t>HP (</w:t>
+      </w:r>
+      <w:r>
+        <w:rPr>
+          <w:b/>
+          <w:bCs/>
+        </w:rPr>
+        <w:t>High</w:t>
+      </w:r>
+      <w:r>
+        <w:t xml:space="preserve"> </w:t>
+      </w:r>
+      <w:r>
+        <w:rPr>
+          <w:b/>
+          <w:bCs/>
+        </w:rPr>
+        <w:t>Performance</w:t>
+      </w:r>
+      <w:r>
+        <w:rPr>
+          <w:b/>
+          <w:bCs/>
+        </w:rPr>
+        <w:t>)</w:t>
+      </w:r>
+      <w:r>
+        <w:rPr>
+          <w:b/>
+          <w:bCs/>
+        </w:rPr>
+        <w:t xml:space="preserve"> IO</w:t>
+      </w:r>
+      <w:r>
+        <w:t xml:space="preserve">: higher performance with more IO delay capability; supports up to </w:t>
+      </w:r>
+      <w:r>
+        <w:rPr>
+          <w:b/>
+          <w:bCs/>
+        </w:rPr>
+        <w:t>1.8V</w:t>
+      </w:r>
+      <w:r>
+        <w:t xml:space="preserve"> </w:t>
+      </w:r>
+      <w:r>
+        <w:tab/>
+      </w:r>
+    </w:p>
+    <w:p>
+      <w:pPr>
+        <w:spacing w:after="0"/>
+      </w:pPr>
+      <w:r>
+        <w:tab/>
+      </w:r>
+      <w:r>
+        <w:t>Contain:</w:t>
+      </w:r>
+    </w:p>
+    <w:p>
+      <w:pPr>
+        <w:spacing w:after="0"/>
+      </w:pPr>
+      <w:r>
+        <w:tab/>
+      </w:r>
+      <w:r>
+        <w:tab/>
+        <w:t xml:space="preserve">Simple </w:t>
+      </w:r>
+      <w:proofErr w:type="spellStart"/>
+      <w:r>
+        <w:t>Input/Output</w:t>
+      </w:r>
+      <w:proofErr w:type="spellEnd"/>
+      <w:r>
+        <w:t xml:space="preserve"> Buffers.</w:t>
+      </w:r>
+    </w:p>
+    <w:p>
+      <w:pPr>
+        <w:spacing w:after="0"/>
+      </w:pPr>
+      <w:r>
+        <w:tab/>
+      </w:r>
+      <w:r>
+        <w:tab/>
+        <w:t>Registers.</w:t>
+      </w:r>
+    </w:p>
+    <w:p>
+      <w:pPr>
+        <w:spacing w:after="0"/>
+      </w:pPr>
+      <w:r>
+        <w:tab/>
+      </w:r>
+      <w:r>
+        <w:tab/>
+        <w:t>Delay Elements.</w:t>
+      </w:r>
+      <w:r>
+        <w:tab/>
+      </w:r>
+    </w:p>
+    <w:p>
+      <w:pPr>
+        <w:spacing w:after="0"/>
+      </w:pPr>
+      <w:r>
+        <w:tab/>
+      </w:r>
+      <w:r>
+        <w:tab/>
+        <w:t>PLL.</w:t>
+      </w:r>
+    </w:p>
+    <w:p>
+      <w:pPr>
+        <w:spacing w:after="0"/>
+        <w:ind w:left="288" w:firstLine="288"/>
+      </w:pPr>
+      <w:r>
+        <w:t>Phase Shifter.</w:t>
+      </w:r>
+    </w:p>
+    <w:p>
+      <w:pPr>
+        <w:spacing w:after="0"/>
+      </w:pPr>
+      <w:r>
+        <w:tab/>
+      </w:r>
+      <w:r>
+        <w:tab/>
+        <w:t xml:space="preserve">Variety of Voltage Standard support but with </w:t>
+      </w:r>
+      <w:proofErr w:type="gramStart"/>
+      <w:r>
+        <w:t>this limitations</w:t>
+      </w:r>
+      <w:proofErr w:type="gramEnd"/>
+      <w:r>
+        <w:t xml:space="preserve"> - b</w:t>
+      </w:r>
+      <w:r>
+        <w:t xml:space="preserve">ank dependent </w:t>
+      </w:r>
+      <w:r>
+        <w:t xml:space="preserve">thus </w:t>
+      </w:r>
+      <w:r>
+        <w:t xml:space="preserve">one </w:t>
+      </w:r>
+      <w:r>
+        <w:rPr>
+          <w:b/>
+          <w:bCs/>
+        </w:rPr>
+        <w:t>REF</w:t>
+      </w:r>
+      <w:r>
+        <w:t xml:space="preserve"> and </w:t>
+      </w:r>
+      <w:r>
+        <w:rPr>
+          <w:b/>
+          <w:bCs/>
+        </w:rPr>
+        <w:t>VCCO</w:t>
+      </w:r>
+      <w:r>
+        <w:t xml:space="preserve"> pin per </w:t>
+      </w:r>
+      <w:r>
+        <w:t>a</w:t>
+      </w:r>
+      <w:r>
+        <w:t xml:space="preserve"> bank.</w:t>
+      </w:r>
+    </w:p>
+    <w:p>
+      <w:pPr>
+        <w:spacing w:after="0"/>
+      </w:pPr>
+    </w:p>
+    <w:p>
+      <w:pPr>
+        <w:spacing w:after="0"/>
+      </w:pPr>
+      <w:r>
+        <w:rPr>
+          <w:b/>
+          <w:bCs/>
+          <w:u w:val="single"/>
+        </w:rPr>
+        <w:t>Transceivers</w:t>
+      </w:r>
+      <w:r>
+        <w:t>:</w:t>
+      </w:r>
+    </w:p>
+    <w:p>
+      <w:pPr>
+        <w:spacing w:after="0"/>
+      </w:pPr>
+      <w:r>
+        <w:tab/>
+      </w:r>
+      <w:r>
+        <w:rPr>
+          <w:noProof/>
+        </w:rPr>
+        <w:drawing>
+          <wp:inline distT="0" distB="0" distL="0" distR="0" wp14:anchorId="0F2EA7D6" wp14:editId="37B8335C">
+            <wp:extent cx="4160641" cy="2258171"/>
+            <wp:effectExtent l="0" t="0" r="0" b="8890"/>
+            <wp:docPr id="14" name="Picture 14"/>
+            <wp:cNvGraphicFramePr>
+              <a:graphicFrameLocks xmlns:a="http://schemas.openxmlformats.org/drawingml/2006/main" noChangeAspect="1"/>
+            </wp:cNvGraphicFramePr>
+            <a:graphic xmlns:a="http://schemas.openxmlformats.org/drawingml/2006/main">
+              <a:graphicData uri="http://schemas.openxmlformats.org/drawingml/2006/picture">
+                <pic:pic xmlns:pic="http://schemas.openxmlformats.org/drawingml/2006/picture">
+                  <pic:nvPicPr>
+                    <pic:cNvPr id="0" name="Picture 14"/>
+                    <pic:cNvPicPr>
+                      <a:picLocks noChangeAspect="1" noChangeArrowheads="1"/>
+                    </pic:cNvPicPr>
+                  </pic:nvPicPr>
+                  <pic:blipFill rotWithShape="1">
+                    <a:blip r:embed="rId13">
+                      <a:extLst>
+                        <a:ext uri="{28A0092B-C50C-407E-A947-70E740481C1C}">
+                          <a14:useLocalDpi xmlns:a14="http://schemas.microsoft.com/office/drawing/2010/main" val="0"/>
+                        </a:ext>
+                      </a:extLst>
+                    </a:blip>
+                    <a:srcRect l="2043" t="23722" r="1509" b="6464"/>
+                    <a:stretch/>
+                  </pic:blipFill>
+                  <pic:spPr bwMode="auto">
+                    <a:xfrm>
+                      <a:off x="0" y="0"/>
+                      <a:ext cx="4181202" cy="2269331"/>
+                    </a:xfrm>
+                    <a:prstGeom prst="rect">
+                      <a:avLst/>
+                    </a:prstGeom>
+                    <a:noFill/>
+                    <a:ln>
+                      <a:noFill/>
+                    </a:ln>
+                    <a:extLst>
+                      <a:ext uri="{53640926-AAD7-44D8-BBD7-CCE9431645EC}">
+                        <a14:shadowObscured xmlns:a14="http://schemas.microsoft.com/office/drawing/2010/main"/>
+                      </a:ext>
+                    </a:extLst>
+                  </pic:spPr>
+                </pic:pic>
+              </a:graphicData>
+            </a:graphic>
+          </wp:inline>
+        </w:drawing>
+      </w:r>
+    </w:p>
+    <w:p>
+      <w:pPr>
+        <w:spacing w:after="0"/>
+      </w:pPr>
+      <w:r>
+        <w:tab/>
+      </w:r>
+      <w:r>
+        <w:rPr>
+          <w:b/>
+          <w:bCs/>
+        </w:rPr>
+        <w:t>GTP</w:t>
+      </w:r>
+      <w:r>
+        <w:t>:</w:t>
+      </w:r>
+    </w:p>
+    <w:p>
+      <w:pPr>
+        <w:spacing w:after="0"/>
+        <w:rPr>
+          <w:b/>
+          <w:bCs/>
+        </w:rPr>
+      </w:pPr>
+      <w:r>
+        <w:tab/>
+      </w:r>
+      <w:r>
+        <w:tab/>
+        <w:t xml:space="preserve">Up to </w:t>
+      </w:r>
+      <w:r>
+        <w:rPr>
+          <w:b/>
+          <w:bCs/>
+        </w:rPr>
+        <w:t>6.6 Gbps</w:t>
+      </w:r>
+    </w:p>
+    <w:p>
+      <w:pPr>
+        <w:spacing w:after="0"/>
+      </w:pPr>
+      <w:r>
+        <w:rPr>
+          <w:b/>
+          <w:bCs/>
+        </w:rPr>
+        <w:tab/>
+      </w:r>
+      <w:r>
+        <w:rPr>
+          <w:b/>
+          <w:bCs/>
+        </w:rPr>
+        <w:tab/>
+      </w:r>
+      <w:proofErr w:type="spellStart"/>
+      <w:r>
+        <w:t>Ul</w:t>
+      </w:r>
+      <w:r>
+        <w:t xml:space="preserve">tra </w:t>
+      </w:r>
+      <w:proofErr w:type="gramStart"/>
+      <w:r>
+        <w:t>high</w:t>
+      </w:r>
+      <w:proofErr w:type="spellEnd"/>
+      <w:r>
+        <w:t xml:space="preserve"> volume</w:t>
+      </w:r>
+      <w:proofErr w:type="gramEnd"/>
+      <w:r>
+        <w:t xml:space="preserve"> transceivers.</w:t>
+      </w:r>
+    </w:p>
+    <w:p>
+      <w:pPr>
+        <w:spacing w:after="0"/>
+      </w:pPr>
+      <w:r>
+        <w:tab/>
+      </w:r>
+      <w:r>
+        <w:tab/>
+        <w:t>Wire bond package capable.</w:t>
+      </w:r>
+    </w:p>
+    <w:p>
+      <w:pPr>
+        <w:spacing w:after="0"/>
+      </w:pPr>
+      <w:r>
+        <w:tab/>
+      </w:r>
+      <w:r>
+        <w:rPr>
+          <w:b/>
+          <w:bCs/>
+        </w:rPr>
+        <w:t>GTX</w:t>
+      </w:r>
+      <w:r>
+        <w:t>:</w:t>
+      </w:r>
+    </w:p>
+    <w:p>
+      <w:pPr>
+        <w:spacing w:after="0"/>
+      </w:pPr>
+      <w:r>
+        <w:tab/>
+      </w:r>
+      <w:r>
+        <w:tab/>
+        <w:t xml:space="preserve">Up to </w:t>
+      </w:r>
+      <w:r>
+        <w:rPr>
+          <w:b/>
+          <w:bCs/>
+        </w:rPr>
+        <w:t>12.5</w:t>
+      </w:r>
+      <w:r>
+        <w:rPr>
+          <w:b/>
+          <w:bCs/>
+        </w:rPr>
+        <w:t xml:space="preserve"> Gbps</w:t>
+      </w:r>
+    </w:p>
+    <w:p>
+      <w:pPr>
+        <w:spacing w:after="0"/>
+      </w:pPr>
+      <w:r>
+        <w:tab/>
+      </w:r>
+      <w:r>
+        <w:tab/>
+        <w:t xml:space="preserve">Support for most common </w:t>
+      </w:r>
+      <w:r>
+        <w:rPr>
+          <w:b/>
+          <w:bCs/>
+        </w:rPr>
+        <w:t>10 Gbps</w:t>
+      </w:r>
+      <w:r>
+        <w:t xml:space="preserve"> Protocols</w:t>
+      </w:r>
+    </w:p>
+    <w:p>
+      <w:pPr>
+        <w:spacing w:after="0"/>
+      </w:pPr>
+      <w:r>
+        <w:tab/>
+      </w:r>
+      <w:r>
+        <w:rPr>
+          <w:b/>
+          <w:bCs/>
+        </w:rPr>
+        <w:t>GTH</w:t>
+      </w:r>
+      <w:r>
+        <w:t>:</w:t>
+      </w:r>
+    </w:p>
+    <w:p>
+      <w:pPr>
+        <w:spacing w:after="0"/>
+      </w:pPr>
+      <w:r>
+        <w:tab/>
+      </w:r>
+      <w:r>
+        <w:tab/>
+        <w:t xml:space="preserve">Up to </w:t>
+      </w:r>
+      <w:r>
+        <w:rPr>
+          <w:b/>
+          <w:bCs/>
+        </w:rPr>
+        <w:t>13.1</w:t>
+      </w:r>
+      <w:r>
+        <w:rPr>
+          <w:b/>
+          <w:bCs/>
+        </w:rPr>
+        <w:t xml:space="preserve"> Gbps</w:t>
+      </w:r>
+    </w:p>
+    <w:p>
+      <w:pPr>
+        <w:spacing w:after="0"/>
+      </w:pPr>
+      <w:r>
+        <w:tab/>
+      </w:r>
+      <w:r>
+        <w:tab/>
+        <w:t xml:space="preserve">Support </w:t>
+      </w:r>
+      <w:r>
+        <w:rPr>
+          <w:b/>
+          <w:bCs/>
+        </w:rPr>
+        <w:t>10 Gbps</w:t>
+      </w:r>
+      <w:r>
+        <w:t xml:space="preserve"> protocols with high FEC overhead.</w:t>
+      </w:r>
+    </w:p>
+    <w:p>
+      <w:pPr>
+        <w:spacing w:after="0"/>
+      </w:pPr>
+      <w:r>
+        <w:tab/>
+      </w:r>
+      <w:r>
+        <w:rPr>
+          <w:b/>
+          <w:bCs/>
+        </w:rPr>
+        <w:t>GTZ</w:t>
+      </w:r>
+      <w:r>
+        <w:t>:</w:t>
+      </w:r>
+    </w:p>
+    <w:p>
+      <w:pPr>
+        <w:spacing w:after="0"/>
+      </w:pPr>
+      <w:r>
+        <w:tab/>
+      </w:r>
+      <w:r>
+        <w:tab/>
+        <w:t xml:space="preserve">Up to </w:t>
+      </w:r>
+      <w:r>
+        <w:rPr>
+          <w:b/>
+          <w:bCs/>
+        </w:rPr>
+        <w:t>28.05</w:t>
+      </w:r>
+      <w:r>
+        <w:rPr>
+          <w:b/>
+          <w:bCs/>
+        </w:rPr>
+        <w:t xml:space="preserve"> Gbps</w:t>
+      </w:r>
+    </w:p>
+    <w:p>
+      <w:pPr>
+        <w:spacing w:after="0"/>
+      </w:pPr>
+      <w:r>
+        <w:tab/>
+      </w:r>
+      <w:r>
+        <w:tab/>
+        <w:t xml:space="preserve">Enables </w:t>
+      </w:r>
+      <w:r>
+        <w:rPr>
+          <w:b/>
+          <w:bCs/>
+        </w:rPr>
+        <w:t>100-400 Gbps</w:t>
+      </w:r>
+      <w:r>
+        <w:t xml:space="preserve"> communication.</w:t>
+      </w:r>
+    </w:p>
+    <w:p>
+      <w:pPr>
+        <w:spacing w:after="0"/>
+      </w:pPr>
+    </w:p>
+    <w:p>
+      <w:pPr>
+        <w:spacing w:after="0"/>
+      </w:pPr>
+      <w:r>
+        <w:rPr>
+          <w:b/>
+          <w:bCs/>
+          <w:u w:val="single"/>
+        </w:rPr>
+        <w:t>FPGA Family Comparison</w:t>
+      </w:r>
+      <w:r>
+        <w:t>:</w:t>
+      </w:r>
+    </w:p>
+    <w:p>
+      <w:pPr>
+        <w:spacing w:after="0"/>
+      </w:pPr>
+      <w:r>
+        <w:tab/>
+      </w:r>
+      <w:r>
+        <w:rPr>
+          <w:noProof/>
+        </w:rPr>
+        <w:drawing>
+          <wp:inline distT="0" distB="0" distL="0" distR="0" wp14:anchorId="6C2B158F" wp14:editId="7FCA26E0">
+            <wp:extent cx="5338638" cy="2235799"/>
+            <wp:effectExtent l="76200" t="76200" r="128905" b="127000"/>
+            <wp:docPr id="1" name="Picture 1"/>
+            <wp:cNvGraphicFramePr>
+              <a:graphicFrameLocks xmlns:a="http://schemas.openxmlformats.org/drawingml/2006/main" noChangeAspect="1"/>
+            </wp:cNvGraphicFramePr>
+            <a:graphic xmlns:a="http://schemas.openxmlformats.org/drawingml/2006/main">
+              <a:graphicData uri="http://schemas.openxmlformats.org/drawingml/2006/picture">
+                <pic:pic xmlns:pic="http://schemas.openxmlformats.org/drawingml/2006/picture">
+                  <pic:nvPicPr>
+                    <pic:cNvPr id="1" name=""/>
+                    <pic:cNvPicPr/>
+                  </pic:nvPicPr>
+                  <pic:blipFill>
+                    <a:blip r:embed="rId14">
+                      <a:extLst>
+                        <a:ext uri="{BEBA8EAE-BF5A-486C-A8C5-ECC9F3942E4B}">
+                          <a14:imgProps xmlns:a14="http://schemas.microsoft.com/office/drawing/2010/main">
+                            <a14:imgLayer r:embed="rId15">
+                              <a14:imgEffect>
+                                <a14:sharpenSoften amount="30000"/>
+                              </a14:imgEffect>
+                            </a14:imgLayer>
+                          </a14:imgProps>
+                        </a:ext>
+                      </a:extLst>
+                    </a:blip>
+                    <a:stretch>
+                      <a:fillRect/>
+                    </a:stretch>
+                  </pic:blipFill>
+                  <pic:spPr>
+                    <a:xfrm>
+                      <a:off x="0" y="0"/>
+                      <a:ext cx="5471206" cy="2291318"/>
+                    </a:xfrm>
+                    <a:prstGeom prst="rect">
+                      <a:avLst/>
+                    </a:prstGeom>
+                    <a:ln w="38100" cap="sq">
+                      <a:solidFill>
+                        <a:srgbClr val="000000"/>
+                      </a:solidFill>
+                      <a:prstDash val="solid"/>
+                      <a:miter lim="800000"/>
+                    </a:ln>
+                    <a:effectLst>
+                      <a:outerShdw blurRad="50800" dist="38100" dir="2700000" algn="tl" rotWithShape="0">
+                        <a:srgbClr val="000000">
+                          <a:alpha val="43000"/>
+                        </a:srgbClr>
+                      </a:outerShdw>
+                    </a:effectLst>
+                  </pic:spPr>
+                </pic:pic>
+              </a:graphicData>
+            </a:graphic>
+          </wp:inline>
+        </w:drawing>
+      </w:r>
+    </w:p>
+    <w:p>
+      <w:pPr>
+        <w:spacing w:after="0"/>
+        <w:ind w:firstLine="288"/>
+      </w:pPr>
+      <w:r>
+        <w:rPr>
+          <w:noProof/>
+        </w:rPr>
+        <w:drawing>
+          <wp:inline distT="0" distB="0" distL="0" distR="0" wp14:anchorId="3B9E5AC6" wp14:editId="1C1B0B43">
+            <wp:extent cx="4405023" cy="2730161"/>
+            <wp:effectExtent l="76200" t="76200" r="128905" b="127635"/>
+            <wp:docPr id="15" name="Picture 15"/>
+            <wp:cNvGraphicFramePr>
+              <a:graphicFrameLocks xmlns:a="http://schemas.openxmlformats.org/drawingml/2006/main" noChangeAspect="1"/>
+            </wp:cNvGraphicFramePr>
+            <a:graphic xmlns:a="http://schemas.openxmlformats.org/drawingml/2006/main">
+              <a:graphicData uri="http://schemas.openxmlformats.org/drawingml/2006/picture">
+                <pic:pic xmlns:pic="http://schemas.openxmlformats.org/drawingml/2006/picture">
+                  <pic:nvPicPr>
+                    <pic:cNvPr id="1" name=""/>
+                    <pic:cNvPicPr/>
+                  </pic:nvPicPr>
+                  <pic:blipFill>
+                    <a:blip r:embed="rId16"/>
+                    <a:stretch>
+                      <a:fillRect/>
+                    </a:stretch>
+                  </pic:blipFill>
+                  <pic:spPr>
+                    <a:xfrm>
+                      <a:off x="0" y="0"/>
+                      <a:ext cx="4422203" cy="2740809"/>
+                    </a:xfrm>
+                    <a:prstGeom prst="rect">
+                      <a:avLst/>
+                    </a:prstGeom>
+                    <a:ln w="38100" cap="sq">
+                      <a:solidFill>
+                        <a:srgbClr val="000000"/>
+                      </a:solidFill>
+                      <a:prstDash val="solid"/>
+                      <a:miter lim="800000"/>
+                    </a:ln>
+                    <a:effectLst>
+                      <a:outerShdw blurRad="50800" dist="38100" dir="2700000" algn="tl" rotWithShape="0">
+                        <a:srgbClr val="000000">
+                          <a:alpha val="43000"/>
+                        </a:srgbClr>
+                      </a:outerShdw>
+                    </a:effectLst>
+                  </pic:spPr>
+                </pic:pic>
+              </a:graphicData>
+            </a:graphic>
+          </wp:inline>
+        </w:drawing>
+      </w:r>
+    </w:p>
+    <w:p>
+      <w:pPr>
+        <w:spacing w:after="0"/>
+      </w:pPr>
+      <w:r>
+        <w:tab/>
+      </w:r>
+      <w:r>
+        <w:rPr>
+          <w:b/>
+          <w:bCs/>
+        </w:rPr>
+        <w:t>Spartan</w:t>
+      </w:r>
+      <w:r>
+        <w:t>:</w:t>
+      </w:r>
+    </w:p>
+    <w:p>
+      <w:pPr>
+        <w:spacing w:after="0"/>
+      </w:pPr>
+      <w:r>
+        <w:tab/>
+      </w:r>
+      <w:r>
+        <w:tab/>
+        <w:t xml:space="preserve">Lowest </w:t>
+      </w:r>
+      <w:r>
+        <w:t>p</w:t>
+      </w:r>
+      <w:r>
+        <w:t xml:space="preserve">rice and </w:t>
+      </w:r>
+      <w:r>
+        <w:t>h</w:t>
+      </w:r>
+      <w:r>
+        <w:t>ighest performance-per-watt (power efficiency)</w:t>
+      </w:r>
+    </w:p>
+    <w:p>
+      <w:pPr>
+        <w:spacing w:after="0"/>
+      </w:pPr>
+      <w:r>
+        <w:tab/>
+      </w:r>
+      <w:r>
+        <w:tab/>
+        <w:t xml:space="preserve">Industrial, automotive, infotainment, </w:t>
+      </w:r>
+      <w:proofErr w:type="gramStart"/>
+      <w:r>
+        <w:t>motor</w:t>
+      </w:r>
+      <w:proofErr w:type="gramEnd"/>
+      <w:r>
+        <w:t xml:space="preserve"> and motion control</w:t>
+      </w:r>
+    </w:p>
+    <w:p>
+      <w:pPr>
+        <w:spacing w:after="0"/>
+      </w:pPr>
+      <w:r>
+        <w:tab/>
+      </w:r>
+      <w:proofErr w:type="spellStart"/>
+      <w:r>
+        <w:rPr>
+          <w:b/>
+          <w:bCs/>
+        </w:rPr>
+        <w:t>Artix</w:t>
+      </w:r>
+      <w:proofErr w:type="spellEnd"/>
+      <w:r>
+        <w:t>:</w:t>
+      </w:r>
+    </w:p>
+    <w:p>
+      <w:pPr>
+        <w:spacing w:after="0"/>
+      </w:pPr>
+      <w:r>
+        <w:tab/>
+      </w:r>
+      <w:r>
+        <w:tab/>
+        <w:t xml:space="preserve">Lower prices and </w:t>
+      </w:r>
+      <w:r>
+        <w:t>h</w:t>
+      </w:r>
+      <w:r>
+        <w:t>igh performance</w:t>
+      </w:r>
+    </w:p>
+    <w:p>
+      <w:pPr>
+        <w:spacing w:after="0"/>
+      </w:pPr>
+      <w:r>
+        <w:tab/>
+      </w:r>
+      <w:r>
+        <w:tab/>
+        <w:t>Battery powered devices, automotive, commercial digital cameras.</w:t>
+      </w:r>
+    </w:p>
+    <w:p>
+      <w:pPr>
+        <w:spacing w:after="0"/>
+      </w:pPr>
+      <w:r>
+        <w:tab/>
+      </w:r>
+      <w:proofErr w:type="spellStart"/>
+      <w:r>
+        <w:rPr>
+          <w:b/>
+          <w:bCs/>
+        </w:rPr>
+        <w:t>Kintex</w:t>
+      </w:r>
+      <w:proofErr w:type="spellEnd"/>
+      <w:r>
+        <w:t>:</w:t>
+      </w:r>
+    </w:p>
+    <w:p>
+      <w:pPr>
+        <w:spacing w:after="0"/>
+      </w:pPr>
+      <w:r>
+        <w:tab/>
+      </w:r>
+      <w:r>
+        <w:tab/>
+        <w:t xml:space="preserve">Best </w:t>
+      </w:r>
+      <w:r>
+        <w:t>p</w:t>
+      </w:r>
+      <w:r>
+        <w:t>rice/</w:t>
+      </w:r>
+      <w:r>
+        <w:t>p</w:t>
+      </w:r>
+      <w:r>
+        <w:t>erformance ratio.</w:t>
+      </w:r>
+    </w:p>
+    <w:p>
+      <w:pPr>
+        <w:spacing w:after="0"/>
+      </w:pPr>
+      <w:r>
+        <w:tab/>
+      </w:r>
+      <w:r>
+        <w:tab/>
+        <w:t>Wireless and wired communications, medica, broadcast.</w:t>
+      </w:r>
+    </w:p>
+    <w:p>
+      <w:pPr>
+        <w:spacing w:after="0"/>
+      </w:pPr>
+      <w:r>
+        <w:tab/>
+      </w:r>
+      <w:proofErr w:type="spellStart"/>
+      <w:r>
+        <w:rPr>
+          <w:b/>
+          <w:bCs/>
+        </w:rPr>
+        <w:t>Virtex</w:t>
+      </w:r>
+      <w:proofErr w:type="spellEnd"/>
+      <w:r>
+        <w:t>:</w:t>
+      </w:r>
+    </w:p>
+    <w:p>
+      <w:pPr>
+        <w:spacing w:after="0"/>
+      </w:pPr>
+      <w:r>
+        <w:tab/>
+      </w:r>
+      <w:r>
+        <w:tab/>
+        <w:t xml:space="preserve">Highest performance and </w:t>
+      </w:r>
+      <w:r>
+        <w:t>l</w:t>
+      </w:r>
+      <w:r>
+        <w:t xml:space="preserve">argest </w:t>
+      </w:r>
+      <w:r>
+        <w:t>c</w:t>
+      </w:r>
+      <w:r>
+        <w:t>apacity.</w:t>
+      </w:r>
+    </w:p>
+    <w:p>
+      <w:pPr>
+        <w:spacing w:after="0"/>
+      </w:pPr>
+      <w:r>
+        <w:tab/>
+      </w:r>
+      <w:r>
+        <w:tab/>
+        <w:t>High-end wired communication,</w:t>
+      </w:r>
+      <w:r>
+        <w:tab/>
+        <w:t>Test and measurement, Advanced RADAR, High-performance computing.</w:t>
+      </w:r>
+    </w:p>
+    <w:p>
+      <w:pPr>
+        <w:spacing w:after="0"/>
+      </w:pPr>
+    </w:p>
+    <w:p>
+      <w:pPr>
+        <w:spacing w:after="0"/>
+      </w:pPr>
+      <w:proofErr w:type="spellStart"/>
+      <w:r>
+        <w:t>UltraScale</w:t>
+      </w:r>
+      <w:proofErr w:type="spellEnd"/>
+      <w:r>
+        <w:t xml:space="preserve"> Architecture </w:t>
+      </w:r>
+      <w:r>
+        <w:t>a</w:t>
+      </w:r>
+      <w:r>
+        <w:t>ddress</w:t>
+      </w:r>
+      <w:r>
+        <w:t>es</w:t>
+      </w:r>
+      <w:r>
+        <w:t xml:space="preserve"> Interconnect Bottleneck:</w:t>
+      </w:r>
+    </w:p>
+    <w:p>
+      <w:pPr>
+        <w:spacing w:after="0"/>
+      </w:pPr>
+      <w:r>
+        <w:tab/>
+      </w:r>
+      <w:r>
+        <w:rPr>
+          <w:b/>
+          <w:bCs/>
+        </w:rPr>
+        <w:t>Routing</w:t>
+      </w:r>
+      <w:r>
+        <w:t xml:space="preserve"> </w:t>
+      </w:r>
+      <w:r>
+        <w:rPr>
+          <w:b/>
+          <w:bCs/>
+        </w:rPr>
+        <w:t>delay</w:t>
+      </w:r>
+      <w:r>
+        <w:t>: dominates overall delay.</w:t>
+      </w:r>
+    </w:p>
+    <w:p>
+      <w:pPr>
+        <w:spacing w:after="0"/>
+      </w:pPr>
+      <w:r>
+        <w:tab/>
+      </w:r>
+      <w:r>
+        <w:rPr>
+          <w:b/>
+          <w:bCs/>
+        </w:rPr>
+        <w:t>Clock</w:t>
+      </w:r>
+      <w:r>
+        <w:t xml:space="preserve"> </w:t>
+      </w:r>
+      <w:r>
+        <w:rPr>
+          <w:b/>
+          <w:bCs/>
+        </w:rPr>
+        <w:t>Skew</w:t>
+      </w:r>
+      <w:r>
+        <w:t>: consumes more timing margin</w:t>
+      </w:r>
+    </w:p>
+    <w:p>
+      <w:pPr>
+        <w:spacing w:after="0"/>
+      </w:pPr>
+      <w:r>
+        <w:tab/>
+      </w:r>
+      <w:r>
+        <w:rPr>
+          <w:b/>
+          <w:bCs/>
+        </w:rPr>
+        <w:t>Sub</w:t>
+      </w:r>
+      <w:r>
+        <w:t>-</w:t>
+      </w:r>
+      <w:r>
+        <w:rPr>
+          <w:b/>
+          <w:bCs/>
+        </w:rPr>
+        <w:t>optimal</w:t>
+      </w:r>
+      <w:r>
+        <w:t xml:space="preserve"> </w:t>
+      </w:r>
+      <w:r>
+        <w:rPr>
+          <w:b/>
+          <w:bCs/>
+        </w:rPr>
+        <w:t>CLB</w:t>
+      </w:r>
+      <w:r>
+        <w:t xml:space="preserve"> </w:t>
+      </w:r>
+      <w:proofErr w:type="gramStart"/>
+      <w:r>
+        <w:rPr>
+          <w:b/>
+          <w:bCs/>
+        </w:rPr>
+        <w:t>packing</w:t>
+      </w:r>
+      <w:r>
+        <w:t>:</w:t>
+      </w:r>
+      <w:proofErr w:type="gramEnd"/>
+      <w:r>
+        <w:t xml:space="preserve"> reduces performance and utilization.</w:t>
+      </w:r>
+    </w:p>
+    <w:p>
+      <w:pPr>
+        <w:spacing w:after="0"/>
+      </w:pPr>
+    </w:p>
+    <w:p>
+      <w:pPr>
+        <w:spacing w:after="0"/>
+      </w:pPr>
+      <w:proofErr w:type="spellStart"/>
+      <w:r>
+        <w:t>UltraScale</w:t>
+      </w:r>
+      <w:proofErr w:type="spellEnd"/>
+      <w:r>
+        <w:t xml:space="preserve"> Clock Routing architecture:</w:t>
+      </w:r>
+    </w:p>
+    <w:p>
+      <w:pPr>
+        <w:spacing w:after="0"/>
+      </w:pPr>
+      <w:r>
+        <w:tab/>
+      </w:r>
     </w:p>
     <w:p>
       <w:pPr>

</xml_diff>

<commit_message>
before starting 7 series CLBs
</commit_message>
<xml_diff>
--- a/blt/vivado_boot_camp_phase_1/notes/day_1.docx
+++ b/blt/vivado_boot_camp_phase_1/notes/day_1.docx
@@ -6,8 +6,13 @@
       <w:pPr>
         <w:spacing w:after="0"/>
       </w:pPr>
-      <w:r>
-        <w:t>Vivado Boot Camp Day 1 Notes</w:t>
+      <w:proofErr w:type="spellStart"/>
+      <w:r>
+        <w:t>Vivado</w:t>
+      </w:r>
+      <w:proofErr w:type="spellEnd"/>
+      <w:r>
+        <w:t xml:space="preserve"> Boot Camp Day 1 Notes</w:t>
       </w:r>
     </w:p>
     <w:p>
@@ -47,13 +52,23 @@
           <w:rFonts w:ascii="Calibri" w:hAnsi="Calibri" w:cs="Calibri"/>
         </w:rPr>
       </w:pPr>
+      <w:proofErr w:type="spellStart"/>
       <w:r>
         <w:rPr>
           <w:rFonts w:ascii="Calibri" w:hAnsi="Calibri" w:cs="Calibri"/>
           <w:b/>
           <w:bCs/>
         </w:rPr>
-        <w:t xml:space="preserve">Vivado Synthesis Guide 901 </w:t>
+        <w:t>Vivado</w:t>
+      </w:r>
+      <w:proofErr w:type="spellEnd"/>
+      <w:r>
+        <w:rPr>
+          <w:rFonts w:ascii="Calibri" w:hAnsi="Calibri" w:cs="Calibri"/>
+          <w:b/>
+          <w:bCs/>
+        </w:rPr>
+        <w:t xml:space="preserve"> Synthesis Guide 901 </w:t>
       </w:r>
       <w:r>
         <w:rPr>
@@ -139,6 +154,15 @@
     <w:p>
       <w:pPr>
         <w:spacing w:after="0"/>
+        <w:ind w:firstLine="288"/>
+      </w:pPr>
+      <w:r>
+        <w:t>http://fpgasite.blogspot.com/2017/05/fpga-internal-tri-state-buses.html</w:t>
+      </w:r>
+    </w:p>
+    <w:p>
+      <w:pPr>
+        <w:spacing w:after="0"/>
       </w:pPr>
     </w:p>
     <w:p>
@@ -244,11 +268,19 @@
       <w:r>
         <w:t xml:space="preserve"> (</w:t>
       </w:r>
+      <w:proofErr w:type="spellStart"/>
       <w:r>
         <w:rPr>
           <w:highlight w:val="red"/>
         </w:rPr>
-        <w:t>UltraRAM vs HBM?)</w:t>
+        <w:t>UltraRAM</w:t>
+      </w:r>
+      <w:proofErr w:type="spellEnd"/>
+      <w:r>
+        <w:rPr>
+          <w:highlight w:val="red"/>
+        </w:rPr>
+        <w:t xml:space="preserve"> vs HBM?)</w:t>
       </w:r>
       <w:r>
         <w:t>:</w:t>
@@ -324,6 +356,7 @@
         <w:spacing w:after="0"/>
         <w:ind w:left="288" w:firstLine="288"/>
       </w:pPr>
+      <w:proofErr w:type="spellStart"/>
       <w:r>
         <w:rPr>
           <w:b/>
@@ -331,6 +364,7 @@
         </w:rPr>
         <w:t>UltraRAM</w:t>
       </w:r>
+      <w:proofErr w:type="spellEnd"/>
       <w:r>
         <w:t xml:space="preserve"> (</w:t>
       </w:r>
@@ -340,6 +374,7 @@
         </w:rPr>
         <w:t>288Kb SRAM</w:t>
       </w:r>
+      <w:proofErr w:type="gramStart"/>
       <w:r>
         <w:rPr>
           <w:rFonts w:ascii="Calibri" w:hAnsi="Calibri" w:cs="Calibri"/>
@@ -355,6 +390,7 @@
         </w:rPr>
         <w:t>???</w:t>
       </w:r>
+      <w:proofErr w:type="gramEnd"/>
     </w:p>
     <w:p>
       <w:pPr>
@@ -362,7 +398,11 @@
         <w:ind w:left="288" w:firstLine="288"/>
       </w:pPr>
       <w:r>
-        <w:t xml:space="preserve">High Bandwidth memory (HBM) </w:t>
+        <w:t>High Bandwidth memory (HBM</w:t>
+      </w:r>
+      <w:proofErr w:type="gramStart"/>
+      <w:r>
+        <w:t xml:space="preserve">) </w:t>
       </w:r>
       <w:r>
         <w:rPr>
@@ -370,6 +410,7 @@
         </w:rPr>
         <w:t>???</w:t>
       </w:r>
+      <w:proofErr w:type="gramEnd"/>
     </w:p>
     <w:p>
       <w:pPr>
@@ -851,8 +892,13 @@
       <w:r>
         <w:t xml:space="preserve"> and </w:t>
       </w:r>
-      <w:r>
-        <w:t>UltraRAM Columns.</w:t>
+      <w:proofErr w:type="spellStart"/>
+      <w:r>
+        <w:t>UltraRAM</w:t>
+      </w:r>
+      <w:proofErr w:type="spellEnd"/>
+      <w:r>
+        <w:t xml:space="preserve"> Columns.</w:t>
       </w:r>
     </w:p>
     <w:p>
@@ -1169,7 +1215,15 @@
         <w:t xml:space="preserve"> </w:t>
       </w:r>
       <w:r>
-        <w:t>using Through-Silicn Vias (TSVs)</w:t>
+        <w:t>using Through-</w:t>
+      </w:r>
+      <w:proofErr w:type="spellStart"/>
+      <w:r>
+        <w:t>Silicn</w:t>
+      </w:r>
+      <w:proofErr w:type="spellEnd"/>
+      <w:r>
+        <w:t xml:space="preserve"> Vias (TSVs)</w:t>
       </w:r>
       <w:r>
         <w:t>.</w:t>
@@ -1289,10 +1343,7 @@
         <w:ind w:firstLine="288"/>
       </w:pPr>
       <w:r>
-        <w:t xml:space="preserve">Clock Management Tile </w:t>
-      </w:r>
-      <w:r>
-        <w:t>(</w:t>
+        <w:t>Clock Management Tile (</w:t>
       </w:r>
       <w:r>
         <w:rPr>
@@ -1302,10 +1353,7 @@
         <w:t>CMT</w:t>
       </w:r>
       <w:r>
-        <w:t>)</w:t>
-      </w:r>
-      <w:r>
-        <w:t xml:space="preserve"> columns</w:t>
+        <w:t>) columns</w:t>
       </w:r>
       <w:r>
         <w:t>:</w:t>
@@ -1789,7 +1837,15 @@
         <w:t>Asynchronous</w:t>
       </w:r>
       <w:r>
-        <w:t>: don’t share the same clock source</w:t>
+        <w:t xml:space="preserve">: </w:t>
+      </w:r>
+      <w:proofErr w:type="gramStart"/>
+      <w:r>
+        <w:t>don’t</w:t>
+      </w:r>
+      <w:proofErr w:type="gramEnd"/>
+      <w:r>
+        <w:t xml:space="preserve"> share the same clock source</w:t>
       </w:r>
       <w:r>
         <w:t xml:space="preserve"> (</w:t>
@@ -1797,8 +1853,13 @@
       <w:r>
         <w:t xml:space="preserve">handled via </w:t>
       </w:r>
-      <w:r>
-        <w:t>fifo,</w:t>
+      <w:proofErr w:type="spellStart"/>
+      <w:r>
+        <w:t>fifo</w:t>
+      </w:r>
+      <w:proofErr w:type="spellEnd"/>
+      <w:r>
+        <w:t>,</w:t>
       </w:r>
       <w:r>
         <w:t xml:space="preserve"> or</w:t>
@@ -1973,10 +2034,7 @@
       </w:pPr>
       <w:r>
         <w:tab/>
-        <w:t>A slice c</w:t>
-      </w:r>
-      <w:r>
-        <w:t xml:space="preserve">ontains 4 </w:t>
+        <w:t xml:space="preserve">A slice contains 4 </w:t>
       </w:r>
       <w:r>
         <w:t xml:space="preserve">6-input </w:t>
@@ -2007,6 +2065,7 @@
       <w:r>
         <w:tab/>
       </w:r>
+      <w:proofErr w:type="spellStart"/>
       <w:r>
         <w:rPr>
           <w:b/>
@@ -2014,6 +2073,7 @@
         </w:rPr>
         <w:t>Slice_M</w:t>
       </w:r>
+      <w:proofErr w:type="spellEnd"/>
       <w:r>
         <w:t xml:space="preserve"> (25% of Total Slices; every 4</w:t>
       </w:r>
@@ -2104,6 +2164,7 @@
       <w:r>
         <w:tab/>
       </w:r>
+      <w:proofErr w:type="spellStart"/>
       <w:r>
         <w:rPr>
           <w:b/>
@@ -2111,6 +2172,7 @@
         </w:rPr>
         <w:t>Slice_L</w:t>
       </w:r>
+      <w:proofErr w:type="spellEnd"/>
       <w:r>
         <w:t xml:space="preserve"> </w:t>
       </w:r>
@@ -2148,8 +2210,13 @@
       </w:r>
       <w:r>
         <w:tab/>
-        <w:t>Has carry logic built-in.</w:t>
-      </w:r>
+        <w:t xml:space="preserve">Has carry logic </w:t>
+      </w:r>
+      <w:proofErr w:type="gramStart"/>
+      <w:r>
+        <w:t>built-in.</w:t>
+      </w:r>
+      <w:proofErr w:type="gramEnd"/>
     </w:p>
     <w:p>
       <w:pPr>
@@ -2199,7 +2266,15 @@
         <w:t>CMT (Clock Management Tile</w:t>
       </w:r>
       <w:r>
-        <w:t>; upto 24 CMTs per device</w:t>
+        <w:t xml:space="preserve">; </w:t>
+      </w:r>
+      <w:proofErr w:type="spellStart"/>
+      <w:r>
+        <w:t>upto</w:t>
+      </w:r>
+      <w:proofErr w:type="spellEnd"/>
+      <w:r>
+        <w:t xml:space="preserve"> 24 CMTs per device</w:t>
       </w:r>
       <w:r>
         <w:t>) which contains:</w:t>
@@ -2518,9 +2593,24 @@
       </w:r>
       <w:r>
         <w:tab/>
-      </w:r>
-      <w:r>
-        <w:t>Can be size configured as</w:t>
+        <w:t xml:space="preserve">Can be size configured as </w:t>
+      </w:r>
+      <w:r>
+        <w:rPr>
+          <w:b/>
+          <w:bCs/>
+        </w:rPr>
+        <w:t>simple dual-port</w:t>
+      </w:r>
+      <w:r>
+        <w:t xml:space="preserve"> RAM or </w:t>
+      </w:r>
+      <w:r>
+        <w:rPr>
+          <w:b/>
+          <w:bCs/>
+        </w:rPr>
+        <w:t>true</w:t>
       </w:r>
       <w:r>
         <w:t xml:space="preserve"> </w:t>
@@ -2530,26 +2620,6 @@
           <w:b/>
           <w:bCs/>
         </w:rPr>
-        <w:t>simple dual-port</w:t>
-      </w:r>
-      <w:r>
-        <w:t xml:space="preserve"> RAM or </w:t>
-      </w:r>
-      <w:r>
-        <w:rPr>
-          <w:b/>
-          <w:bCs/>
-        </w:rPr>
-        <w:t>true</w:t>
-      </w:r>
-      <w:r>
-        <w:t xml:space="preserve"> </w:t>
-      </w:r>
-      <w:r>
-        <w:rPr>
-          <w:b/>
-          <w:bCs/>
-        </w:rPr>
         <w:t>dual-port</w:t>
       </w:r>
       <w:r>
@@ -2583,8 +2653,6 @@
       </w:r>
       <w:r>
         <w:tab/>
-      </w:r>
-      <w:r>
         <w:t xml:space="preserve">Includes hardened Built-in </w:t>
       </w:r>
       <w:r>
@@ -3144,7 +3212,15 @@
       </w:r>
       <w:r>
         <w:tab/>
-        <w:t>Simple Input/Output Buffers.</w:t>
+        <w:t xml:space="preserve">Simple </w:t>
+      </w:r>
+      <w:proofErr w:type="spellStart"/>
+      <w:r>
+        <w:t>Input/Output</w:t>
+      </w:r>
+      <w:proofErr w:type="spellEnd"/>
+      <w:r>
+        <w:t xml:space="preserve"> Buffers.</w:t>
       </w:r>
     </w:p>
     <w:p>
@@ -3204,8 +3280,13 @@
       </w:r>
       <w:r>
         <w:tab/>
-        <w:t>Variety of Voltage Standard support but with this limitations</w:t>
-      </w:r>
+        <w:t xml:space="preserve">Variety of Voltage Standard support but with </w:t>
+      </w:r>
+      <w:proofErr w:type="gramStart"/>
+      <w:r>
+        <w:t>this limitations</w:t>
+      </w:r>
+      <w:proofErr w:type="gramEnd"/>
       <w:r>
         <w:t xml:space="preserve"> - b</w:t>
       </w:r>
@@ -3370,30 +3451,50 @@
         </w:rPr>
         <w:t>6.6 Gbps</w:t>
       </w:r>
-    </w:p>
-    <w:p>
-      <w:pPr>
-        <w:spacing w:after="0"/>
-      </w:pPr>
-      <w:r>
-        <w:rPr>
-          <w:b/>
-          <w:bCs/>
-        </w:rPr>
-        <w:tab/>
-      </w:r>
-      <w:r>
-        <w:rPr>
-          <w:b/>
-          <w:bCs/>
-        </w:rPr>
-        <w:tab/>
-      </w:r>
+      <w:r>
+        <w:rPr>
+          <w:b/>
+          <w:bCs/>
+        </w:rPr>
+        <w:t>.</w:t>
+      </w:r>
+    </w:p>
+    <w:p>
+      <w:pPr>
+        <w:spacing w:after="0"/>
+      </w:pPr>
+      <w:r>
+        <w:rPr>
+          <w:b/>
+          <w:bCs/>
+        </w:rPr>
+        <w:tab/>
+      </w:r>
+      <w:r>
+        <w:rPr>
+          <w:b/>
+          <w:bCs/>
+        </w:rPr>
+        <w:tab/>
+      </w:r>
+      <w:proofErr w:type="spellStart"/>
       <w:r>
         <w:t>Ul</w:t>
       </w:r>
       <w:r>
-        <w:t>tra high volume transceivers.</w:t>
+        <w:t xml:space="preserve">tra </w:t>
+      </w:r>
+      <w:proofErr w:type="gramStart"/>
+      <w:r>
+        <w:t>high</w:t>
+      </w:r>
+      <w:proofErr w:type="spellEnd"/>
+      <w:r>
+        <w:t xml:space="preserve"> volume</w:t>
+      </w:r>
+      <w:proofErr w:type="gramEnd"/>
+      <w:r>
+        <w:t xml:space="preserve"> transceivers.</w:t>
       </w:r>
     </w:p>
     <w:p>
@@ -3442,14 +3543,7 @@
           <w:b/>
           <w:bCs/>
         </w:rPr>
-        <w:t>12.5</w:t>
-      </w:r>
-      <w:r>
-        <w:rPr>
-          <w:b/>
-          <w:bCs/>
-        </w:rPr>
-        <w:t xml:space="preserve"> Gbps</w:t>
+        <w:t>12.5 Gbps</w:t>
       </w:r>
     </w:p>
     <w:p>
@@ -3508,14 +3602,7 @@
           <w:b/>
           <w:bCs/>
         </w:rPr>
-        <w:t>13.1</w:t>
-      </w:r>
-      <w:r>
-        <w:rPr>
-          <w:b/>
-          <w:bCs/>
-        </w:rPr>
-        <w:t xml:space="preserve"> Gbps</w:t>
+        <w:t>13.1 Gbps</w:t>
       </w:r>
     </w:p>
     <w:p>
@@ -3574,14 +3661,7 @@
           <w:b/>
           <w:bCs/>
         </w:rPr>
-        <w:t>28.05</w:t>
-      </w:r>
-      <w:r>
-        <w:rPr>
-          <w:b/>
-          <w:bCs/>
-        </w:rPr>
-        <w:t xml:space="preserve"> Gbps</w:t>
+        <w:t>28.05 Gbps</w:t>
       </w:r>
     </w:p>
     <w:p>
@@ -3639,9 +3719,9 @@
           <w:noProof/>
         </w:rPr>
         <w:drawing>
-          <wp:inline distT="0" distB="0" distL="0" distR="0" wp14:anchorId="6C2B158F" wp14:editId="7FCA26E0">
-            <wp:extent cx="5338638" cy="2235799"/>
-            <wp:effectExtent l="76200" t="76200" r="128905" b="127000"/>
+          <wp:inline distT="0" distB="0" distL="0" distR="0" wp14:anchorId="2228F385" wp14:editId="5D908511">
+            <wp:extent cx="6362700" cy="2682349"/>
+            <wp:effectExtent l="76200" t="76200" r="133350" b="137160"/>
             <wp:docPr id="1" name="Picture 1"/>
             <wp:cNvGraphicFramePr>
               <a:graphicFrameLocks xmlns:a="http://schemas.openxmlformats.org/drawingml/2006/main" noChangeAspect="1"/>
@@ -3654,19 +3734,7 @@
                     <pic:cNvPicPr/>
                   </pic:nvPicPr>
                   <pic:blipFill>
-                    <a:blip r:embed="rId16">
-                      <a:extLst>
-                        <a:ext uri="{BEBA8EAE-BF5A-486C-A8C5-ECC9F3942E4B}">
-                          <a14:imgProps xmlns:a14="http://schemas.microsoft.com/office/drawing/2010/main">
-                            <a14:imgLayer r:embed="rId17">
-                              <a14:imgEffect>
-                                <a14:sharpenSoften amount="30000"/>
-                              </a14:imgEffect>
-                            </a14:imgLayer>
-                          </a14:imgProps>
-                        </a:ext>
-                      </a:extLst>
-                    </a:blip>
+                    <a:blip r:embed="rId16"/>
                     <a:stretch>
                       <a:fillRect/>
                     </a:stretch>
@@ -3674,7 +3742,7 @@
                   <pic:spPr>
                     <a:xfrm>
                       <a:off x="0" y="0"/>
-                      <a:ext cx="5471206" cy="2291318"/>
+                      <a:ext cx="6416740" cy="2705131"/>
                     </a:xfrm>
                     <a:prstGeom prst="rect">
                       <a:avLst/>
@@ -3726,7 +3794,7 @@
                     <pic:cNvPicPr/>
                   </pic:nvPicPr>
                   <pic:blipFill>
-                    <a:blip r:embed="rId18"/>
+                    <a:blip r:embed="rId17"/>
                     <a:stretch>
                       <a:fillRect/>
                     </a:stretch>
@@ -3812,16 +3880,25 @@
       </w:r>
       <w:r>
         <w:tab/>
-        <w:t>Industrial, automotive, infotainment, motor and motion control</w:t>
-      </w:r>
-    </w:p>
-    <w:p>
-      <w:pPr>
-        <w:spacing w:after="0"/>
-      </w:pPr>
-      <w:r>
-        <w:tab/>
-      </w:r>
+        <w:t xml:space="preserve">Industrial, automotive, infotainment, </w:t>
+      </w:r>
+      <w:proofErr w:type="gramStart"/>
+      <w:r>
+        <w:t>motor</w:t>
+      </w:r>
+      <w:proofErr w:type="gramEnd"/>
+      <w:r>
+        <w:t xml:space="preserve"> and motion control</w:t>
+      </w:r>
+    </w:p>
+    <w:p>
+      <w:pPr>
+        <w:spacing w:after="0"/>
+      </w:pPr>
+      <w:r>
+        <w:tab/>
+      </w:r>
+      <w:proofErr w:type="spellStart"/>
       <w:r>
         <w:rPr>
           <w:b/>
@@ -3829,6 +3906,7 @@
         </w:rPr>
         <w:t>Artix</w:t>
       </w:r>
+      <w:proofErr w:type="spellEnd"/>
       <w:r>
         <w:t>:</w:t>
       </w:r>
@@ -3870,6 +3948,7 @@
       <w:r>
         <w:tab/>
       </w:r>
+      <w:proofErr w:type="spellStart"/>
       <w:r>
         <w:rPr>
           <w:b/>
@@ -3877,6 +3956,7 @@
         </w:rPr>
         <w:t>Kintex</w:t>
       </w:r>
+      <w:proofErr w:type="spellEnd"/>
       <w:r>
         <w:t>:</w:t>
       </w:r>
@@ -3924,6 +4004,7 @@
       <w:r>
         <w:tab/>
       </w:r>
+      <w:proofErr w:type="spellStart"/>
       <w:r>
         <w:rPr>
           <w:b/>
@@ -3931,6 +4012,7 @@
         </w:rPr>
         <w:t>Virtex</w:t>
       </w:r>
+      <w:proofErr w:type="spellEnd"/>
       <w:r>
         <w:t>:</w:t>
       </w:r>
@@ -3984,15 +4066,28 @@
       <w:pPr>
         <w:spacing w:after="0"/>
       </w:pPr>
-      <w:r>
-        <w:rPr>
-          <w:b/>
-          <w:bCs/>
+      <w:proofErr w:type="spellStart"/>
+      <w:r>
+        <w:rPr>
+          <w:b/>
+          <w:bCs/>
+          <w:highlight w:val="green"/>
         </w:rPr>
         <w:t>UltraScale</w:t>
       </w:r>
-      <w:r>
-        <w:t xml:space="preserve"> Architecture </w:t>
+      <w:proofErr w:type="spellEnd"/>
+      <w:r>
+        <w:t xml:space="preserve"> </w:t>
+      </w:r>
+      <w:r>
+        <w:rPr>
+          <w:b/>
+          <w:bCs/>
+        </w:rPr>
+        <w:t>Architecture</w:t>
+      </w:r>
+      <w:r>
+        <w:t xml:space="preserve"> </w:t>
       </w:r>
       <w:r>
         <w:t>a</w:t>
@@ -4100,6 +4195,7 @@
       <w:r>
         <w:t xml:space="preserve"> </w:t>
       </w:r>
+      <w:proofErr w:type="gramStart"/>
       <w:r>
         <w:rPr>
           <w:b/>
@@ -4108,36 +4204,1286 @@
         <w:t>packing</w:t>
       </w:r>
       <w:r>
-        <w:t>: reduces performance and utilization.</w:t>
-      </w:r>
-    </w:p>
-    <w:p>
-      <w:pPr>
-        <w:spacing w:after="0"/>
-      </w:pPr>
-    </w:p>
-    <w:p>
-      <w:pPr>
-        <w:spacing w:after="0"/>
-      </w:pPr>
-      <w:r>
-        <w:rPr>
-          <w:b/>
-          <w:bCs/>
+        <w:t>:</w:t>
+      </w:r>
+      <w:proofErr w:type="gramEnd"/>
+      <w:r>
+        <w:t xml:space="preserve"> reduces performance and utilization.</w:t>
+      </w:r>
+    </w:p>
+    <w:p>
+      <w:pPr>
+        <w:spacing w:after="0"/>
+      </w:pPr>
+    </w:p>
+    <w:p>
+      <w:pPr>
+        <w:spacing w:after="0"/>
+      </w:pPr>
+      <w:proofErr w:type="spellStart"/>
+      <w:r>
+        <w:rPr>
+          <w:b/>
+          <w:bCs/>
+          <w:highlight w:val="green"/>
         </w:rPr>
         <w:t>UltraScale</w:t>
       </w:r>
-      <w:r>
-        <w:t xml:space="preserve"> Clock Routing architecture:</w:t>
-      </w:r>
-    </w:p>
-    <w:p>
-      <w:pPr>
-        <w:spacing w:after="0"/>
-      </w:pPr>
-      <w:r>
-        <w:tab/>
-      </w:r>
+      <w:proofErr w:type="spellEnd"/>
+      <w:r>
+        <w:t xml:space="preserve"> </w:t>
+      </w:r>
+      <w:r>
+        <w:rPr>
+          <w:b/>
+          <w:bCs/>
+        </w:rPr>
+        <w:t>Clock</w:t>
+      </w:r>
+      <w:r>
+        <w:t xml:space="preserve"> </w:t>
+      </w:r>
+      <w:r>
+        <w:rPr>
+          <w:b/>
+          <w:bCs/>
+        </w:rPr>
+        <w:t>Routing</w:t>
+      </w:r>
+      <w:r>
+        <w:t xml:space="preserve"> </w:t>
+      </w:r>
+      <w:r>
+        <w:rPr>
+          <w:b/>
+          <w:bCs/>
+        </w:rPr>
+        <w:t>architecture</w:t>
+      </w:r>
+      <w:r>
+        <w:t>:</w:t>
+      </w:r>
+    </w:p>
+    <w:p>
+      <w:pPr>
+        <w:spacing w:after="0"/>
+      </w:pPr>
+      <w:r>
+        <w:tab/>
+      </w:r>
+      <w:r>
+        <w:rPr>
+          <w:noProof/>
+        </w:rPr>
+        <w:drawing>
+          <wp:inline distT="0" distB="0" distL="0" distR="0" wp14:anchorId="210E623F" wp14:editId="3FF88D12">
+            <wp:extent cx="3745064" cy="2641323"/>
+            <wp:effectExtent l="0" t="0" r="8255" b="6985"/>
+            <wp:docPr id="16" name="Picture 16"/>
+            <wp:cNvGraphicFramePr>
+              <a:graphicFrameLocks xmlns:a="http://schemas.openxmlformats.org/drawingml/2006/main" noChangeAspect="1"/>
+            </wp:cNvGraphicFramePr>
+            <a:graphic xmlns:a="http://schemas.openxmlformats.org/drawingml/2006/main">
+              <a:graphicData uri="http://schemas.openxmlformats.org/drawingml/2006/picture">
+                <pic:pic xmlns:pic="http://schemas.openxmlformats.org/drawingml/2006/picture">
+                  <pic:nvPicPr>
+                    <pic:cNvPr id="1" name=""/>
+                    <pic:cNvPicPr/>
+                  </pic:nvPicPr>
+                  <pic:blipFill>
+                    <a:blip r:embed="rId18"/>
+                    <a:stretch>
+                      <a:fillRect/>
+                    </a:stretch>
+                  </pic:blipFill>
+                  <pic:spPr>
+                    <a:xfrm>
+                      <a:off x="0" y="0"/>
+                      <a:ext cx="3777630" cy="2664291"/>
+                    </a:xfrm>
+                    <a:prstGeom prst="rect">
+                      <a:avLst/>
+                    </a:prstGeom>
+                  </pic:spPr>
+                </pic:pic>
+              </a:graphicData>
+            </a:graphic>
+          </wp:inline>
+        </w:drawing>
+      </w:r>
+    </w:p>
+    <w:p>
+      <w:pPr>
+        <w:spacing w:after="0"/>
+      </w:pPr>
+      <w:r>
+        <w:tab/>
+        <w:t xml:space="preserve">Previous generations would have clock routed starting in the middle </w:t>
+      </w:r>
+      <w:r>
+        <w:t xml:space="preserve">at the single clock root centered in the middle of the chip </w:t>
+      </w:r>
+      <w:r>
+        <w:t>and fanned out to the rest of the clock region</w:t>
+      </w:r>
+      <w:r>
+        <w:t>:</w:t>
+      </w:r>
+    </w:p>
+    <w:p>
+      <w:pPr>
+        <w:spacing w:after="0"/>
+      </w:pPr>
+      <w:r>
+        <w:tab/>
+      </w:r>
+      <w:proofErr w:type="spellStart"/>
+      <w:r>
+        <w:t>UltraScale</w:t>
+      </w:r>
+      <w:proofErr w:type="spellEnd"/>
+      <w:r>
+        <w:t xml:space="preserve"> implements distributed clock network where each clock region has its own clock root in the middle</w:t>
+      </w:r>
+      <w:r>
+        <w:t>:</w:t>
+      </w:r>
+    </w:p>
+    <w:p>
+      <w:pPr>
+        <w:spacing w:after="0"/>
+        <w:ind w:firstLine="288"/>
+      </w:pPr>
+      <w:r>
+        <w:rPr>
+          <w:b/>
+          <w:bCs/>
+        </w:rPr>
+        <w:t>Root</w:t>
+      </w:r>
+      <w:r>
+        <w:t xml:space="preserve"> </w:t>
+      </w:r>
+      <w:r>
+        <w:rPr>
+          <w:b/>
+          <w:bCs/>
+        </w:rPr>
+        <w:t>Clock</w:t>
+      </w:r>
+      <w:r>
+        <w:t xml:space="preserve"> can be “instantiated” within each clock region </w:t>
+      </w:r>
+      <w:r>
+        <w:t>(</w:t>
+      </w:r>
+      <w:r>
+        <w:t>instead of having a single clock root at the center of the device</w:t>
+      </w:r>
+      <w:r>
+        <w:t>)</w:t>
+      </w:r>
+      <w:r>
+        <w:t xml:space="preserve">. </w:t>
+      </w:r>
+    </w:p>
+    <w:p>
+      <w:pPr>
+        <w:spacing w:after="0"/>
+        <w:ind w:firstLine="288"/>
+      </w:pPr>
+      <w:r>
+        <w:t>Minimized clock route wire length</w:t>
+      </w:r>
+      <w:r>
+        <w:t>.</w:t>
+      </w:r>
+    </w:p>
+    <w:p>
+      <w:pPr>
+        <w:spacing w:after="0"/>
+        <w:ind w:firstLine="288"/>
+      </w:pPr>
+      <w:r>
+        <w:t>Lowers dynamic power due to global clock net switching.</w:t>
+      </w:r>
+    </w:p>
+    <w:p>
+      <w:pPr>
+        <w:spacing w:after="0"/>
+        <w:ind w:firstLine="288"/>
+      </w:pPr>
+      <w:r>
+        <w:t>Balanced clock skew across clock distributions.</w:t>
+      </w:r>
+    </w:p>
+    <w:p>
+      <w:pPr>
+        <w:spacing w:after="0"/>
+        <w:ind w:firstLine="288"/>
+      </w:pPr>
+      <w:r>
+        <w:t xml:space="preserve">100s of </w:t>
+      </w:r>
+      <w:r>
+        <w:rPr>
+          <w:b/>
+          <w:bCs/>
+        </w:rPr>
+        <w:t>global</w:t>
+      </w:r>
+      <w:r>
+        <w:t xml:space="preserve"> </w:t>
+      </w:r>
+      <w:r>
+        <w:rPr>
+          <w:b/>
+          <w:bCs/>
+        </w:rPr>
+        <w:t>clock</w:t>
+      </w:r>
+      <w:r>
+        <w:t xml:space="preserve"> </w:t>
+      </w:r>
+      <w:r>
+        <w:rPr>
+          <w:b/>
+          <w:bCs/>
+        </w:rPr>
+        <w:t>buffers</w:t>
+      </w:r>
+      <w:r>
+        <w:t xml:space="preserve"> with 1000s of placement options.</w:t>
+      </w:r>
+    </w:p>
+    <w:p>
+      <w:pPr>
+        <w:spacing w:after="0"/>
+        <w:ind w:firstLine="288"/>
+      </w:pPr>
+      <w:r>
+        <w:t>Flexible global clock placement.</w:t>
+      </w:r>
+    </w:p>
+    <w:p>
+      <w:pPr>
+        <w:spacing w:after="0"/>
+      </w:pPr>
+    </w:p>
+    <w:p>
+      <w:pPr>
+        <w:spacing w:after="0"/>
+      </w:pPr>
+      <w:proofErr w:type="spellStart"/>
+      <w:r>
+        <w:rPr>
+          <w:b/>
+          <w:bCs/>
+          <w:highlight w:val="green"/>
+        </w:rPr>
+        <w:t>UltraScale</w:t>
+      </w:r>
+      <w:proofErr w:type="spellEnd"/>
+      <w:r>
+        <w:t xml:space="preserve"> </w:t>
+      </w:r>
+      <w:r>
+        <w:rPr>
+          <w:b/>
+          <w:bCs/>
+        </w:rPr>
+        <w:t>Block</w:t>
+      </w:r>
+      <w:r>
+        <w:t xml:space="preserve"> </w:t>
+      </w:r>
+      <w:r>
+        <w:rPr>
+          <w:b/>
+          <w:bCs/>
+        </w:rPr>
+        <w:t>RAM</w:t>
+      </w:r>
+      <w:r>
+        <w:t>:</w:t>
+      </w:r>
+    </w:p>
+    <w:p>
+      <w:pPr>
+        <w:spacing w:after="0"/>
+      </w:pPr>
+      <w:r>
+        <w:tab/>
+      </w:r>
+      <w:r>
+        <w:rPr>
+          <w:noProof/>
+        </w:rPr>
+        <w:drawing>
+          <wp:inline distT="0" distB="0" distL="0" distR="0" wp14:anchorId="09B707B5" wp14:editId="2E71396A">
+            <wp:extent cx="6134100" cy="2335502"/>
+            <wp:effectExtent l="76200" t="76200" r="133350" b="141605"/>
+            <wp:docPr id="3" name="Picture 3"/>
+            <wp:cNvGraphicFramePr>
+              <a:graphicFrameLocks xmlns:a="http://schemas.openxmlformats.org/drawingml/2006/main" noChangeAspect="1"/>
+            </wp:cNvGraphicFramePr>
+            <a:graphic xmlns:a="http://schemas.openxmlformats.org/drawingml/2006/main">
+              <a:graphicData uri="http://schemas.openxmlformats.org/drawingml/2006/picture">
+                <pic:pic xmlns:pic="http://schemas.openxmlformats.org/drawingml/2006/picture">
+                  <pic:nvPicPr>
+                    <pic:cNvPr id="1" name=""/>
+                    <pic:cNvPicPr/>
+                  </pic:nvPicPr>
+                  <pic:blipFill>
+                    <a:blip r:embed="rId19"/>
+                    <a:stretch>
+                      <a:fillRect/>
+                    </a:stretch>
+                  </pic:blipFill>
+                  <pic:spPr>
+                    <a:xfrm>
+                      <a:off x="0" y="0"/>
+                      <a:ext cx="6189407" cy="2356559"/>
+                    </a:xfrm>
+                    <a:prstGeom prst="rect">
+                      <a:avLst/>
+                    </a:prstGeom>
+                    <a:ln w="38100" cap="sq">
+                      <a:solidFill>
+                        <a:srgbClr val="000000"/>
+                      </a:solidFill>
+                      <a:prstDash val="solid"/>
+                      <a:miter lim="800000"/>
+                    </a:ln>
+                    <a:effectLst>
+                      <a:outerShdw blurRad="50800" dist="38100" dir="2700000" algn="tl" rotWithShape="0">
+                        <a:srgbClr val="000000">
+                          <a:alpha val="43000"/>
+                        </a:srgbClr>
+                      </a:outerShdw>
+                    </a:effectLst>
+                  </pic:spPr>
+                </pic:pic>
+              </a:graphicData>
+            </a:graphic>
+          </wp:inline>
+        </w:drawing>
+      </w:r>
+    </w:p>
+    <w:p>
+      <w:pPr>
+        <w:spacing w:after="0"/>
+      </w:pPr>
+      <w:r>
+        <w:tab/>
+        <w:t>Built-in, high-speed memory cascading:</w:t>
+      </w:r>
+    </w:p>
+    <w:p>
+      <w:pPr>
+        <w:spacing w:after="0"/>
+        <w:ind w:left="288" w:firstLine="288"/>
+      </w:pPr>
+      <w:r>
+        <w:t>Eliminates CLB usage.</w:t>
+      </w:r>
+    </w:p>
+    <w:p>
+      <w:pPr>
+        <w:spacing w:after="0"/>
+      </w:pPr>
+      <w:r>
+        <w:tab/>
+      </w:r>
+      <w:r>
+        <w:tab/>
+        <w:t>Reduces routing congestion.</w:t>
+      </w:r>
+    </w:p>
+    <w:p>
+      <w:pPr>
+        <w:spacing w:after="0"/>
+      </w:pPr>
+      <w:r>
+        <w:tab/>
+      </w:r>
+      <w:r>
+        <w:tab/>
+        <w:t>Reduces dynamic power consumption.</w:t>
+      </w:r>
+    </w:p>
+    <w:p>
+      <w:pPr>
+        <w:spacing w:after="0"/>
+      </w:pPr>
+      <w:r>
+        <w:tab/>
+      </w:r>
+      <w:r>
+        <w:t>Enhanced FIFO:</w:t>
+      </w:r>
+    </w:p>
+    <w:p>
+      <w:pPr>
+        <w:spacing w:after="0"/>
+      </w:pPr>
+      <w:r>
+        <w:tab/>
+      </w:r>
+      <w:r>
+        <w:tab/>
+        <w:t>Lower power and greater performance than soft FIFO.</w:t>
+      </w:r>
+    </w:p>
+    <w:p>
+      <w:pPr>
+        <w:spacing w:after="0"/>
+      </w:pPr>
+      <w:r>
+        <w:tab/>
+      </w:r>
+      <w:r>
+        <w:tab/>
+      </w:r>
+      <w:proofErr w:type="spellStart"/>
+      <w:r>
+        <w:t>Asymetric</w:t>
+      </w:r>
+      <w:proofErr w:type="spellEnd"/>
+      <w:r>
+        <w:t xml:space="preserve"> read and write port widths for clock domain crossings.</w:t>
+      </w:r>
+    </w:p>
+    <w:p>
+      <w:pPr>
+        <w:spacing w:after="0"/>
+      </w:pPr>
+      <w:r>
+        <w:tab/>
+        <w:t>User-accessible power gating of active BRAM:</w:t>
+      </w:r>
+    </w:p>
+    <w:p>
+      <w:pPr>
+        <w:spacing w:after="0"/>
+      </w:pPr>
+      <w:r>
+        <w:tab/>
+      </w:r>
+      <w:r>
+        <w:tab/>
+        <w:t>Reduces dynamic power when access to block RAM contents is temporarily not needed</w:t>
+      </w:r>
+      <w:r>
+        <w:t>.</w:t>
+      </w:r>
+    </w:p>
+    <w:p>
+      <w:pPr>
+        <w:spacing w:after="0"/>
+      </w:pPr>
+    </w:p>
+    <w:p>
+      <w:pPr>
+        <w:spacing w:after="0"/>
+      </w:pPr>
+      <w:proofErr w:type="spellStart"/>
+      <w:r>
+        <w:rPr>
+          <w:b/>
+          <w:bCs/>
+          <w:highlight w:val="green"/>
+        </w:rPr>
+        <w:t>UltraScale</w:t>
+      </w:r>
+      <w:proofErr w:type="spellEnd"/>
+      <w:r>
+        <w:t xml:space="preserve"> </w:t>
+      </w:r>
+      <w:r>
+        <w:rPr>
+          <w:b/>
+          <w:bCs/>
+        </w:rPr>
+        <w:t>Transceivers</w:t>
+      </w:r>
+      <w:r>
+        <w:t xml:space="preserve"> (Faster performance with lower power </w:t>
+      </w:r>
+      <w:r>
+        <w:t>consumption</w:t>
+      </w:r>
+      <w:r>
+        <w:t>)</w:t>
+      </w:r>
+      <w:r>
+        <w:t>:</w:t>
+      </w:r>
+    </w:p>
+    <w:p>
+      <w:pPr>
+        <w:spacing w:after="0"/>
+      </w:pPr>
+      <w:r>
+        <w:tab/>
+        <w:t>GTH:</w:t>
+      </w:r>
+    </w:p>
+    <w:p>
+      <w:pPr>
+        <w:spacing w:after="0"/>
+      </w:pPr>
+      <w:r>
+        <w:tab/>
+      </w:r>
+      <w:r>
+        <w:tab/>
+        <w:t>Up to 16 Gbps.</w:t>
+      </w:r>
+    </w:p>
+    <w:p>
+      <w:pPr>
+        <w:spacing w:after="0"/>
+      </w:pPr>
+      <w:r>
+        <w:tab/>
+      </w:r>
+      <w:r>
+        <w:tab/>
+        <w:t xml:space="preserve">Enables: </w:t>
+      </w:r>
+    </w:p>
+    <w:p>
+      <w:pPr>
+        <w:spacing w:after="0"/>
+        <w:ind w:left="576" w:firstLine="288"/>
+      </w:pPr>
+      <w:r>
+        <w:rPr>
+          <w:b/>
+          <w:bCs/>
+        </w:rPr>
+        <w:t>PCIe</w:t>
+      </w:r>
+      <w:r>
+        <w:t xml:space="preserve"> </w:t>
+      </w:r>
+      <w:r>
+        <w:rPr>
+          <w:b/>
+          <w:bCs/>
+        </w:rPr>
+        <w:t>Gen4</w:t>
+      </w:r>
+      <w:r>
+        <w:t xml:space="preserve"> (16G)</w:t>
+      </w:r>
+    </w:p>
+    <w:p>
+      <w:pPr>
+        <w:spacing w:after="0"/>
+        <w:ind w:left="576" w:firstLine="288"/>
+      </w:pPr>
+      <w:r>
+        <w:t>JESD204B (12.5G)</w:t>
+      </w:r>
+    </w:p>
+    <w:p>
+      <w:pPr>
+        <w:spacing w:after="0"/>
+        <w:ind w:left="576" w:firstLine="288"/>
+      </w:pPr>
+      <w:r>
+        <w:t>CPRI (16.3G)</w:t>
+      </w:r>
+    </w:p>
+    <w:p>
+      <w:pPr>
+        <w:spacing w:after="0"/>
+        <w:ind w:left="576" w:firstLine="288"/>
+      </w:pPr>
+      <w:r>
+        <w:t xml:space="preserve">Serial Memory (HMC &amp; </w:t>
+      </w:r>
+      <w:proofErr w:type="spellStart"/>
+      <w:r>
+        <w:t>MoSys</w:t>
+      </w:r>
+      <w:proofErr w:type="spellEnd"/>
+      <w:r>
+        <w:t>)</w:t>
+      </w:r>
+    </w:p>
+    <w:p>
+      <w:pPr>
+        <w:spacing w:after="0"/>
+      </w:pPr>
+      <w:r>
+        <w:tab/>
+      </w:r>
+      <w:r>
+        <w:t>GTY</w:t>
+      </w:r>
+      <w:r>
+        <w:t>:</w:t>
+      </w:r>
+    </w:p>
+    <w:p>
+      <w:pPr>
+        <w:spacing w:after="0"/>
+      </w:pPr>
+      <w:r>
+        <w:tab/>
+      </w:r>
+      <w:r>
+        <w:tab/>
+        <w:t>Up to 32 Gbps</w:t>
+      </w:r>
+      <w:r>
+        <w:t>.</w:t>
+      </w:r>
+    </w:p>
+    <w:p>
+      <w:pPr>
+        <w:spacing w:after="0"/>
+      </w:pPr>
+      <w:r>
+        <w:tab/>
+      </w:r>
+      <w:r>
+        <w:tab/>
+        <w:t>Enables:</w:t>
+      </w:r>
+    </w:p>
+    <w:p>
+      <w:pPr>
+        <w:spacing w:after="0"/>
+      </w:pPr>
+      <w:r>
+        <w:tab/>
+      </w:r>
+      <w:r>
+        <w:tab/>
+      </w:r>
+      <w:r>
+        <w:tab/>
+        <w:t>28 Gbps backplane support for Nx100G to 400G Systems.</w:t>
+      </w:r>
+    </w:p>
+    <w:p>
+      <w:pPr>
+        <w:spacing w:after="0"/>
+      </w:pPr>
+      <w:r>
+        <w:tab/>
+      </w:r>
+      <w:r>
+        <w:tab/>
+      </w:r>
+      <w:r>
+        <w:tab/>
+      </w:r>
+      <w:r>
+        <w:t>Interlaken</w:t>
+      </w:r>
+      <w:r>
+        <w:t>.</w:t>
+      </w:r>
+    </w:p>
+    <w:p>
+      <w:pPr>
+        <w:spacing w:after="0"/>
+      </w:pPr>
+      <w:r>
+        <w:tab/>
+      </w:r>
+      <w:r>
+        <w:tab/>
+      </w:r>
+      <w:r>
+        <w:tab/>
+        <w:t>OTU4 over CFP4</w:t>
+      </w:r>
+      <w:r>
+        <w:t>.</w:t>
+      </w:r>
+    </w:p>
+    <w:p>
+      <w:pPr>
+        <w:spacing w:after="0"/>
+      </w:pPr>
+      <w:r>
+        <w:tab/>
+      </w:r>
+      <w:r>
+        <w:tab/>
+      </w:r>
+      <w:r>
+        <w:tab/>
+        <w:t xml:space="preserve">802.3bj (28G Ethernet </w:t>
+      </w:r>
+      <w:proofErr w:type="spellStart"/>
+      <w:r>
+        <w:t>Packplane</w:t>
+      </w:r>
+      <w:proofErr w:type="spellEnd"/>
+      <w:r>
+        <w:t>)</w:t>
+      </w:r>
+      <w:r>
+        <w:t>.</w:t>
+      </w:r>
+    </w:p>
+    <w:p>
+      <w:pPr>
+        <w:spacing w:after="0"/>
+      </w:pPr>
+      <w:r>
+        <w:tab/>
+        <w:t>Major Power Reduction – 40% lower power for 10G backplanes.</w:t>
+      </w:r>
+    </w:p>
+    <w:p>
+      <w:pPr>
+        <w:spacing w:after="0"/>
+      </w:pPr>
+    </w:p>
+    <w:p>
+      <w:pPr>
+        <w:spacing w:after="0"/>
+      </w:pPr>
+      <w:proofErr w:type="spellStart"/>
+      <w:r>
+        <w:rPr>
+          <w:b/>
+          <w:bCs/>
+          <w:highlight w:val="green"/>
+        </w:rPr>
+        <w:t>UltraScale</w:t>
+      </w:r>
+      <w:proofErr w:type="spellEnd"/>
+      <w:r>
+        <w:t xml:space="preserve"> </w:t>
+      </w:r>
+      <w:r>
+        <w:rPr>
+          <w:b/>
+          <w:bCs/>
+        </w:rPr>
+        <w:t>built-in Memory Controllers</w:t>
+      </w:r>
+      <w:r>
+        <w:t>:</w:t>
+      </w:r>
+    </w:p>
+    <w:p>
+      <w:pPr>
+        <w:spacing w:after="0"/>
+      </w:pPr>
+      <w:r>
+        <w:tab/>
+      </w:r>
+      <w:r>
+        <w:rPr>
+          <w:noProof/>
+        </w:rPr>
+        <w:drawing>
+          <wp:inline distT="0" distB="0" distL="0" distR="0" wp14:anchorId="28DE18EB" wp14:editId="6D6F8401">
+            <wp:extent cx="7343775" cy="2249253"/>
+            <wp:effectExtent l="76200" t="76200" r="123825" b="132080"/>
+            <wp:docPr id="4" name="Picture 4"/>
+            <wp:cNvGraphicFramePr>
+              <a:graphicFrameLocks xmlns:a="http://schemas.openxmlformats.org/drawingml/2006/main" noChangeAspect="1"/>
+            </wp:cNvGraphicFramePr>
+            <a:graphic xmlns:a="http://schemas.openxmlformats.org/drawingml/2006/main">
+              <a:graphicData uri="http://schemas.openxmlformats.org/drawingml/2006/picture">
+                <pic:pic xmlns:pic="http://schemas.openxmlformats.org/drawingml/2006/picture">
+                  <pic:nvPicPr>
+                    <pic:cNvPr id="1" name=""/>
+                    <pic:cNvPicPr/>
+                  </pic:nvPicPr>
+                  <pic:blipFill>
+                    <a:blip r:embed="rId20"/>
+                    <a:stretch>
+                      <a:fillRect/>
+                    </a:stretch>
+                  </pic:blipFill>
+                  <pic:spPr>
+                    <a:xfrm>
+                      <a:off x="0" y="0"/>
+                      <a:ext cx="7370023" cy="2257292"/>
+                    </a:xfrm>
+                    <a:prstGeom prst="rect">
+                      <a:avLst/>
+                    </a:prstGeom>
+                    <a:ln w="38100" cap="sq">
+                      <a:solidFill>
+                        <a:srgbClr val="000000"/>
+                      </a:solidFill>
+                      <a:prstDash val="solid"/>
+                      <a:miter lim="800000"/>
+                    </a:ln>
+                    <a:effectLst>
+                      <a:outerShdw blurRad="50800" dist="38100" dir="2700000" algn="tl" rotWithShape="0">
+                        <a:srgbClr val="000000">
+                          <a:alpha val="43000"/>
+                        </a:srgbClr>
+                      </a:outerShdw>
+                    </a:effectLst>
+                  </pic:spPr>
+                </pic:pic>
+              </a:graphicData>
+            </a:graphic>
+          </wp:inline>
+        </w:drawing>
+      </w:r>
+    </w:p>
+    <w:p>
+      <w:pPr>
+        <w:spacing w:after="0"/>
+      </w:pPr>
+      <w:r>
+        <w:tab/>
+      </w:r>
+      <w:r>
+        <w:rPr>
+          <w:b/>
+          <w:bCs/>
+        </w:rPr>
+        <w:t>DDR4</w:t>
+      </w:r>
+      <w:r>
+        <w:t xml:space="preserve"> support (up to </w:t>
+      </w:r>
+      <w:r>
+        <w:rPr>
+          <w:b/>
+          <w:bCs/>
+        </w:rPr>
+        <w:t>2400</w:t>
+      </w:r>
+      <w:r>
+        <w:t xml:space="preserve"> Mbps)</w:t>
+      </w:r>
+    </w:p>
+    <w:p>
+      <w:pPr>
+        <w:spacing w:after="0"/>
+      </w:pPr>
+      <w:r>
+        <w:tab/>
+        <w:t xml:space="preserve">Up to </w:t>
+      </w:r>
+      <w:r>
+        <w:rPr>
+          <w:b/>
+          <w:bCs/>
+        </w:rPr>
+        <w:t>2</w:t>
+      </w:r>
+      <w:r>
+        <w:t xml:space="preserve"> controllers per I/O bank</w:t>
+      </w:r>
+    </w:p>
+    <w:p>
+      <w:pPr>
+        <w:spacing w:after="0"/>
+      </w:pPr>
+      <w:r>
+        <w:tab/>
+      </w:r>
+      <w:r>
+        <w:rPr>
+          <w:b/>
+          <w:bCs/>
+        </w:rPr>
+        <w:t>Integrated</w:t>
+      </w:r>
+      <w:r>
+        <w:t xml:space="preserve"> </w:t>
+      </w:r>
+      <w:r>
+        <w:rPr>
+          <w:b/>
+          <w:bCs/>
+        </w:rPr>
+        <w:t>PHY</w:t>
+      </w:r>
+      <w:r>
+        <w:t xml:space="preserve"> – high performance and lower power.</w:t>
+      </w:r>
+    </w:p>
+    <w:p>
+      <w:pPr>
+        <w:spacing w:after="0"/>
+      </w:pPr>
+      <w:r>
+        <w:tab/>
+        <w:t xml:space="preserve">TX Pre-emphasis and RX </w:t>
+      </w:r>
+      <w:proofErr w:type="spellStart"/>
+      <w:r>
+        <w:t>linera</w:t>
+      </w:r>
+      <w:proofErr w:type="spellEnd"/>
+      <w:r>
+        <w:t xml:space="preserve"> equalization (CTLE)</w:t>
+      </w:r>
+    </w:p>
+    <w:p>
+      <w:pPr>
+        <w:spacing w:after="0"/>
+      </w:pPr>
+    </w:p>
+    <w:p>
+      <w:pPr>
+        <w:spacing w:after="0"/>
+      </w:pPr>
+      <w:proofErr w:type="spellStart"/>
+      <w:r>
+        <w:rPr>
+          <w:b/>
+          <w:bCs/>
+          <w:highlight w:val="green"/>
+        </w:rPr>
+        <w:t>UltraScale</w:t>
+      </w:r>
+      <w:proofErr w:type="spellEnd"/>
+      <w:r>
+        <w:t xml:space="preserve"> </w:t>
+      </w:r>
+      <w:r>
+        <w:rPr>
+          <w:b/>
+          <w:bCs/>
+        </w:rPr>
+        <w:t>Enhanced PCIe Gen3 Integrated Core</w:t>
+      </w:r>
+      <w:r>
+        <w:t>:</w:t>
+      </w:r>
+    </w:p>
+    <w:p>
+      <w:pPr>
+        <w:spacing w:after="0"/>
+      </w:pPr>
+      <w:r>
+        <w:tab/>
+      </w:r>
+      <w:r>
+        <w:rPr>
+          <w:noProof/>
+        </w:rPr>
+        <w:drawing>
+          <wp:inline distT="0" distB="0" distL="0" distR="0" wp14:anchorId="129E4127" wp14:editId="54B91276">
+            <wp:extent cx="7913543" cy="3076575"/>
+            <wp:effectExtent l="0" t="0" r="0" b="0"/>
+            <wp:docPr id="17" name="Picture 17"/>
+            <wp:cNvGraphicFramePr>
+              <a:graphicFrameLocks xmlns:a="http://schemas.openxmlformats.org/drawingml/2006/main" noChangeAspect="1"/>
+            </wp:cNvGraphicFramePr>
+            <a:graphic xmlns:a="http://schemas.openxmlformats.org/drawingml/2006/main">
+              <a:graphicData uri="http://schemas.openxmlformats.org/drawingml/2006/picture">
+                <pic:pic xmlns:pic="http://schemas.openxmlformats.org/drawingml/2006/picture">
+                  <pic:nvPicPr>
+                    <pic:cNvPr id="1" name=""/>
+                    <pic:cNvPicPr/>
+                  </pic:nvPicPr>
+                  <pic:blipFill>
+                    <a:blip r:embed="rId21"/>
+                    <a:stretch>
+                      <a:fillRect/>
+                    </a:stretch>
+                  </pic:blipFill>
+                  <pic:spPr>
+                    <a:xfrm>
+                      <a:off x="0" y="0"/>
+                      <a:ext cx="7916869" cy="3077868"/>
+                    </a:xfrm>
+                    <a:prstGeom prst="rect">
+                      <a:avLst/>
+                    </a:prstGeom>
+                  </pic:spPr>
+                </pic:pic>
+              </a:graphicData>
+            </a:graphic>
+          </wp:inline>
+        </w:drawing>
+      </w:r>
+    </w:p>
+    <w:p>
+      <w:pPr>
+        <w:spacing w:after="0"/>
+      </w:pPr>
+      <w:r>
+        <w:tab/>
+      </w:r>
+      <w:r>
+        <w:t>Built on existing</w:t>
+      </w:r>
+      <w:r>
+        <w:t xml:space="preserve"> Virtex-7 XT/HT</w:t>
+      </w:r>
+      <w:r>
+        <w:t xml:space="preserve"> core.</w:t>
+      </w:r>
+    </w:p>
+    <w:p>
+      <w:pPr>
+        <w:spacing w:after="0"/>
+      </w:pPr>
+      <w:r>
+        <w:tab/>
+      </w:r>
+      <w:r>
+        <w:rPr>
+          <w:b/>
+          <w:bCs/>
+        </w:rPr>
+        <w:t>Gen3</w:t>
+      </w:r>
+      <w:r>
+        <w:t xml:space="preserve"> support in all devices and speed grades.</w:t>
+      </w:r>
+    </w:p>
+    <w:p>
+      <w:pPr>
+        <w:spacing w:after="0"/>
+      </w:pPr>
+      <w:r>
+        <w:tab/>
+        <w:t>Transaction Layer Bypass mode allows additional physical and virtual functions for diverse topologies.</w:t>
+      </w:r>
+    </w:p>
+    <w:p>
+      <w:pPr>
+        <w:spacing w:after="0"/>
+      </w:pPr>
+      <w:r>
+        <w:tab/>
+        <w:t xml:space="preserve">Integrated circuitry for 100 </w:t>
+      </w:r>
+      <w:proofErr w:type="spellStart"/>
+      <w:r>
+        <w:t>ms</w:t>
+      </w:r>
+      <w:proofErr w:type="spellEnd"/>
+      <w:r>
+        <w:t xml:space="preserve"> configuration for PCIe specifications compliance.</w:t>
+      </w:r>
+    </w:p>
+    <w:p>
+      <w:pPr>
+        <w:spacing w:after="0"/>
+      </w:pPr>
+      <w:r>
+        <w:tab/>
+      </w:r>
+    </w:p>
+    <w:p>
+      <w:pPr>
+        <w:spacing w:after="0"/>
+        <w:rPr>
+          <w:b/>
+          <w:bCs/>
+          <w:sz w:val="28"/>
+          <w:szCs w:val="28"/>
+        </w:rPr>
+      </w:pPr>
+      <w:r>
+        <w:rPr>
+          <w:b/>
+          <w:bCs/>
+          <w:sz w:val="28"/>
+          <w:szCs w:val="28"/>
+        </w:rPr>
+        <w:t>CLBs</w:t>
+      </w:r>
+      <w:r>
+        <w:rPr>
+          <w:b/>
+          <w:bCs/>
+          <w:sz w:val="28"/>
+          <w:szCs w:val="28"/>
+        </w:rPr>
+        <w:t>:</w:t>
+      </w:r>
+    </w:p>
+    <w:p>
+      <w:pPr>
+        <w:spacing w:after="0"/>
+        <w:rPr>
+          <w:b/>
+          <w:bCs/>
+        </w:rPr>
+      </w:pPr>
+    </w:p>
+    <w:p>
+      <w:pPr>
+        <w:spacing w:after="0"/>
+      </w:pPr>
+      <w:r>
+        <w:rPr>
+          <w:b/>
+          <w:bCs/>
+        </w:rPr>
+        <w:t>CLB</w:t>
+      </w:r>
+      <w:r>
+        <w:t xml:space="preserve"> </w:t>
+      </w:r>
+      <w:r>
+        <w:rPr>
+          <w:b/>
+          <w:bCs/>
+        </w:rPr>
+        <w:t>Resources</w:t>
+      </w:r>
+      <w:r>
+        <w:t xml:space="preserve"> (7 Series Architecture)</w:t>
+      </w:r>
+      <w:r>
+        <w:t xml:space="preserve"> Cove</w:t>
+      </w:r>
+      <w:r>
+        <w:t>d</w:t>
+      </w:r>
+      <w:r>
+        <w:t>:</w:t>
+      </w:r>
+    </w:p>
+    <w:p>
+      <w:pPr>
+        <w:spacing w:after="0"/>
+      </w:pPr>
+      <w:r>
+        <w:tab/>
+      </w:r>
+      <w:r>
+        <w:rPr>
+          <w:b/>
+          <w:bCs/>
+        </w:rPr>
+        <w:t>Fabric</w:t>
+      </w:r>
+      <w:r>
+        <w:t xml:space="preserve"> Routing and </w:t>
+      </w:r>
+      <w:r>
+        <w:rPr>
+          <w:b/>
+          <w:bCs/>
+        </w:rPr>
+        <w:t>CLB</w:t>
+      </w:r>
+      <w:r>
+        <w:t xml:space="preserve"> Arrangement.</w:t>
+      </w:r>
+    </w:p>
+    <w:p>
+      <w:pPr>
+        <w:spacing w:after="0"/>
+      </w:pPr>
+      <w:r>
+        <w:tab/>
+        <w:t xml:space="preserve">Available </w:t>
+      </w:r>
+      <w:r>
+        <w:rPr>
+          <w:b/>
+          <w:bCs/>
+        </w:rPr>
+        <w:t>CLB</w:t>
+      </w:r>
+      <w:r>
+        <w:t xml:space="preserve"> and </w:t>
+      </w:r>
+      <w:r>
+        <w:rPr>
+          <w:b/>
+          <w:bCs/>
+        </w:rPr>
+        <w:t>Slice</w:t>
+      </w:r>
+      <w:r>
+        <w:t xml:space="preserve"> resources in 7 Series FPGAs.</w:t>
+      </w:r>
+    </w:p>
+    <w:p>
+      <w:pPr>
+        <w:spacing w:after="0"/>
+      </w:pPr>
+      <w:r>
+        <w:tab/>
+      </w:r>
+      <w:r>
+        <w:rPr>
+          <w:b/>
+          <w:bCs/>
+        </w:rPr>
+        <w:t>Distributed</w:t>
+      </w:r>
+      <w:r>
+        <w:t xml:space="preserve"> </w:t>
+      </w:r>
+      <w:r>
+        <w:rPr>
+          <w:b/>
+          <w:bCs/>
+        </w:rPr>
+        <w:t>RAM</w:t>
+      </w:r>
+      <w:r>
+        <w:t xml:space="preserve"> and </w:t>
+      </w:r>
+      <w:r>
+        <w:rPr>
+          <w:b/>
+          <w:bCs/>
+        </w:rPr>
+        <w:t>SRL</w:t>
+      </w:r>
+      <w:r>
+        <w:t xml:space="preserve"> (Shift Register LTU) Capability.</w:t>
+      </w:r>
+    </w:p>
+    <w:p>
+      <w:pPr>
+        <w:spacing w:after="0"/>
+      </w:pPr>
+    </w:p>
+    <w:p>
+      <w:pPr>
+        <w:spacing w:after="0"/>
+      </w:pPr>
+    </w:p>
+    <w:p>
+      <w:pPr>
+        <w:spacing w:after="0"/>
+      </w:pPr>
+      <w:r>
+        <w:tab/>
+      </w:r>
+    </w:p>
+    <w:p>
+      <w:pPr>
+        <w:spacing w:after="0"/>
+      </w:pPr>
+    </w:p>
+    <w:p>
+      <w:pPr>
+        <w:spacing w:after="0"/>
+      </w:pPr>
+    </w:p>
+    <w:p>
+      <w:pPr>
+        <w:spacing w:after="0"/>
+      </w:pPr>
+    </w:p>
+    <w:p>
+      <w:pPr>
+        <w:spacing w:after="0"/>
+      </w:pPr>
     </w:p>
     <w:p>
       <w:pPr>

</xml_diff>